<commit_message>
reports updated, new nlp
</commit_message>
<xml_diff>
--- a/Reports/Midterm_Report.docx
+++ b/Reports/Midterm_Report.docx
@@ -1409,14 +1409,15 @@
       <w:pPr>
         <w:pStyle w:val="5"/>
         <w:rPr>
-          <w:lang w:eastAsia="zh-CN"/>
-        </w:rPr>
-      </w:pPr>
-      <w:r>
-        <w:rPr>
           <w:rFonts w:hint="eastAsia"/>
           <w:lang w:eastAsia="zh-CN"/>
         </w:rPr>
+      </w:pPr>
+      <w:r>
+        <w:rPr>
+          <w:rFonts w:hint="eastAsia"/>
+          <w:lang w:eastAsia="zh-CN"/>
+        </w:rPr>
         <w:t>In response, I decided to explore an alternative approach by training the BERT model from scratch using the 'bert-base-uncased,' the original uncased base model, in combination with the newly acquired financial data. This method offered the advantage of full control and customization over the training process, enabling us to align the model precisely with our specific requirements.</w:t>
       </w:r>
     </w:p>
@@ -1424,16 +1425,423 @@
       <w:pPr>
         <w:pStyle w:val="5"/>
         <w:rPr>
-          <w:lang w:eastAsia="zh-CN"/>
-        </w:rPr>
-      </w:pPr>
-      <w:r>
-        <w:rPr>
           <w:rFonts w:hint="eastAsia"/>
           <w:lang w:eastAsia="zh-CN"/>
         </w:rPr>
+      </w:pPr>
+      <w:r>
+        <w:rPr>
+          <w:rFonts w:hint="eastAsia"/>
+          <w:lang w:eastAsia="zh-CN"/>
+        </w:rPr>
+        <w:drawing>
+          <wp:inline distT="0" distB="0" distL="114300" distR="114300">
+            <wp:extent cx="3337560" cy="2263140"/>
+            <wp:effectExtent l="0" t="0" r="0" b="7620"/>
+            <wp:docPr id="10" name="图片 10" descr="0_ViwaI3Vvbnd-CJSQ"/>
+            <wp:cNvGraphicFramePr>
+              <a:graphicFrameLocks xmlns:a="http://schemas.openxmlformats.org/drawingml/2006/main" noChangeAspect="1"/>
+            </wp:cNvGraphicFramePr>
+            <a:graphic xmlns:a="http://schemas.openxmlformats.org/drawingml/2006/main">
+              <a:graphicData uri="http://schemas.openxmlformats.org/drawingml/2006/picture">
+                <pic:pic xmlns:pic="http://schemas.openxmlformats.org/drawingml/2006/picture">
+                  <pic:nvPicPr>
+                    <pic:cNvPr id="10" name="图片 10" descr="0_ViwaI3Vvbnd-CJSQ"/>
+                    <pic:cNvPicPr>
+                      <a:picLocks noChangeAspect="1"/>
+                    </pic:cNvPicPr>
+                  </pic:nvPicPr>
+                  <pic:blipFill>
+                    <a:blip r:embed="rId16"/>
+                    <a:stretch>
+                      <a:fillRect/>
+                    </a:stretch>
+                  </pic:blipFill>
+                  <pic:spPr>
+                    <a:xfrm>
+                      <a:off x="0" y="0"/>
+                      <a:ext cx="3337560" cy="2263140"/>
+                    </a:xfrm>
+                    <a:prstGeom prst="rect">
+                      <a:avLst/>
+                    </a:prstGeom>
+                  </pic:spPr>
+                </pic:pic>
+              </a:graphicData>
+            </a:graphic>
+          </wp:inline>
+        </w:drawing>
+      </w:r>
+    </w:p>
+    <w:p>
+      <w:pPr>
+        <w:pStyle w:val="5"/>
+        <w:rPr>
+          <w:rFonts w:hint="eastAsia"/>
+          <w:lang w:eastAsia="zh-CN"/>
+        </w:rPr>
+      </w:pPr>
+      <w:r>
+        <w:rPr>
+          <w:rFonts w:hint="eastAsia"/>
+          <w:lang w:eastAsia="zh-CN"/>
+        </w:rPr>
+        <w:t>The provided model structure is a variant of the BERT model called BertForSequenceClassification. It is initialized with weights from the "bert-base-uncased" checkpoint and some weights have been newly initialized for the specific downstream classification task.</w:t>
+      </w:r>
+    </w:p>
+    <w:p>
+      <w:pPr>
+        <w:pStyle w:val="5"/>
+        <w:rPr>
+          <w:rFonts w:hint="eastAsia"/>
+          <w:lang w:val="en-US" w:eastAsia="zh-CN"/>
+        </w:rPr>
+      </w:pPr>
+      <w:r>
+        <w:rPr>
+          <w:rFonts w:hint="eastAsia"/>
+          <w:lang w:eastAsia="zh-CN"/>
+        </w:rPr>
+        <w:t>The model architecture consists of a pre-trained BERT model with additional layers for sequence classification. The BERT model itself has multiple components, such as embeddings, an encoder, and a pooler. The embeddings layer includes word embeddings, position embeddings, and token type embeddings</w:t>
+      </w:r>
+      <w:r>
+        <w:rPr>
+          <w:rFonts w:hint="eastAsia"/>
+          <w:lang w:val="en-US" w:eastAsia="zh-CN"/>
+        </w:rPr>
+        <w:t xml:space="preserve">, which </w:t>
+      </w:r>
+      <w:r>
+        <w:rPr>
+          <w:rFonts w:hint="eastAsia"/>
+          <w:lang w:eastAsia="zh-CN"/>
+        </w:rPr>
+        <w:t>handles token, position, and token type embeddings, allowing the model to understand the sequential and structural aspects of the input text.</w:t>
+      </w:r>
+      <w:r>
+        <w:rPr>
+          <w:rFonts w:hint="eastAsia"/>
+          <w:lang w:val="en-US" w:eastAsia="zh-CN"/>
+        </w:rPr>
+        <w:t xml:space="preserve"> </w:t>
+      </w:r>
+      <w:r>
+        <w:rPr>
+          <w:rFonts w:hint="eastAsia"/>
+          <w:lang w:eastAsia="zh-CN"/>
+        </w:rPr>
+        <w:t>The encoder is composed of multiple layers (12 in this case), with each layer containing a self-attention mechanism, intermediate feed-forward layers, and output layers. These components help the model capture contextual information and relationships within the input sequences.</w:t>
+      </w:r>
+      <w:r>
+        <w:rPr>
+          <w:rFonts w:hint="eastAsia"/>
+          <w:lang w:val="en-US" w:eastAsia="zh-CN"/>
+        </w:rPr>
+        <w:t xml:space="preserve"> The pooler is responsible for providing a fixed-size representation of the input sequence. It is typically used for classification tasks.</w:t>
+      </w:r>
+    </w:p>
+    <w:p>
+      <w:pPr>
+        <w:pStyle w:val="5"/>
+        <w:rPr>
+          <w:rFonts w:hint="default"/>
+          <w:lang w:val="en-US" w:eastAsia="zh-CN"/>
+        </w:rPr>
+      </w:pPr>
+      <w:r>
+        <w:rPr>
+          <w:rFonts w:hint="eastAsia"/>
+          <w:lang w:eastAsia="zh-CN"/>
+        </w:rPr>
+        <w:t>A dropout layer is used to prevent</w:t>
+      </w:r>
+      <w:r>
+        <w:rPr>
+          <w:rFonts w:hint="eastAsia"/>
+          <w:lang w:val="en-US" w:eastAsia="zh-CN"/>
+        </w:rPr>
+        <w:t xml:space="preserve"> </w:t>
+      </w:r>
+      <w:r>
+        <w:rPr>
+          <w:rFonts w:hint="eastAsia"/>
+          <w:lang w:eastAsia="zh-CN"/>
+        </w:rPr>
+        <w:t xml:space="preserve">overfitting, </w:t>
+      </w:r>
+      <w:r>
+        <w:rPr>
+          <w:rFonts w:hint="eastAsia"/>
+          <w:lang w:val="en-US" w:eastAsia="zh-CN"/>
+        </w:rPr>
+        <w:t>which is a regularization technique. I</w:t>
+      </w:r>
+      <w:r>
+        <w:rPr>
+          <w:rFonts w:hint="eastAsia"/>
+          <w:lang w:eastAsia="zh-CN"/>
+        </w:rPr>
+        <w:t>t is applied at various stages within the model.</w:t>
+      </w:r>
+      <w:r>
+        <w:rPr>
+          <w:rFonts w:hint="eastAsia"/>
+          <w:lang w:val="en-US" w:eastAsia="zh-CN"/>
+        </w:rPr>
+        <w:t xml:space="preserve"> It helps prevent overfitting by randomly setting a fraction of input units to zero during training. The p parameter (0.1 in this case) specifies the probability that each element is dropped out.</w:t>
+      </w:r>
+    </w:p>
+    <w:p>
+      <w:pPr>
+        <w:pStyle w:val="5"/>
+        <w:rPr>
+          <w:rFonts w:hint="eastAsia"/>
+          <w:lang w:eastAsia="zh-CN"/>
+        </w:rPr>
+      </w:pPr>
+      <w:r>
+        <w:rPr>
+          <w:rFonts w:hint="eastAsia"/>
+          <w:lang w:eastAsia="zh-CN"/>
+        </w:rPr>
+        <w:t xml:space="preserve">The "classifier" is a linear layer that maps the BERT model's output to the specific classification task. </w:t>
+      </w:r>
+      <w:r>
+        <w:rPr>
+          <w:rFonts w:hint="eastAsia"/>
+          <w:lang w:val="en-US" w:eastAsia="zh-CN"/>
+        </w:rPr>
+        <w:t>I</w:t>
+      </w:r>
+      <w:r>
+        <w:rPr>
+          <w:rFonts w:hint="eastAsia"/>
+          <w:lang w:eastAsia="zh-CN"/>
+        </w:rPr>
+        <w:t xml:space="preserve">t has 768 input features (matching the output size of the BERT model) and 2 output features (indicating a binary classification task). </w:t>
+      </w:r>
+      <w:r>
+        <w:rPr>
+          <w:rFonts w:hint="eastAsia"/>
+          <w:lang w:val="en-US" w:eastAsia="zh-CN"/>
+        </w:rPr>
+        <w:t xml:space="preserve">We </w:t>
+      </w:r>
+      <w:r>
+        <w:rPr>
+          <w:rFonts w:hint="eastAsia"/>
+          <w:lang w:eastAsia="zh-CN"/>
+        </w:rPr>
+        <w:t>can adjust the number of output features to match specific classification task.</w:t>
+      </w:r>
+      <w:r>
+        <w:rPr>
+          <w:rFonts w:hint="eastAsia"/>
+          <w:lang w:val="en-US" w:eastAsia="zh-CN"/>
+        </w:rPr>
+        <w:t xml:space="preserve"> </w:t>
+      </w:r>
+      <w:r>
+        <w:rPr>
+          <w:rFonts w:hint="eastAsia"/>
+          <w:lang w:eastAsia="zh-CN"/>
+        </w:rPr>
+        <w:t>In this case, it has two output features, indicating a binary classification task.</w:t>
+      </w:r>
+    </w:p>
+    <w:p>
+      <w:pPr>
+        <w:pStyle w:val="5"/>
+        <w:rPr>
+          <w:rFonts w:hint="eastAsia"/>
+          <w:lang w:val="en-US" w:eastAsia="zh-CN"/>
+        </w:rPr>
+      </w:pPr>
+      <w:r>
+        <w:rPr>
+          <w:rFonts w:hint="eastAsia"/>
+          <w:lang w:val="en-US" w:eastAsia="zh-CN"/>
+        </w:rPr>
+        <w:t xml:space="preserve">Overall, </w:t>
+      </w:r>
+      <w:r>
+        <w:rPr>
+          <w:rFonts w:hint="default"/>
+          <w:lang w:val="en-US" w:eastAsia="zh-CN"/>
+        </w:rPr>
+        <w:t>BERT</w:t>
+      </w:r>
+      <w:r>
+        <w:rPr>
+          <w:rFonts w:hint="eastAsia"/>
+          <w:lang w:val="en-US" w:eastAsia="zh-CN"/>
+        </w:rPr>
+        <w:t xml:space="preserve"> </w:t>
+      </w:r>
+      <w:r>
+        <w:rPr>
+          <w:rFonts w:hint="default"/>
+          <w:lang w:val="en-US" w:eastAsia="zh-CN"/>
+        </w:rPr>
+        <w:t xml:space="preserve">is considered a significant advancement in the field of Natural Language Processing and has several special characteristics that set it apart from previous NLP models. </w:t>
+      </w:r>
+      <w:r>
+        <w:rPr>
+          <w:rFonts w:hint="eastAsia"/>
+          <w:lang w:val="en-US" w:eastAsia="zh-CN"/>
+        </w:rPr>
+        <w:t xml:space="preserve">First of all, </w:t>
+      </w:r>
+      <w:r>
+        <w:rPr>
+          <w:rFonts w:hint="default"/>
+          <w:lang w:val="en-US" w:eastAsia="zh-CN"/>
+        </w:rPr>
+        <w:t>BERT is a bidirectional model, meaning it can consider both left and right context when encoding a word in a sentence. Traditional models like LSTMs and traditional Transformers were unidirectional, considering only the previous context. This bidirectionality allows BERT to capture more comprehensive context and dependencies in language.</w:t>
+      </w:r>
+      <w:r>
+        <w:rPr>
+          <w:rFonts w:hint="eastAsia"/>
+          <w:lang w:val="en-US" w:eastAsia="zh-CN"/>
+        </w:rPr>
+        <w:t xml:space="preserve"> Secondly, </w:t>
+      </w:r>
+      <w:r>
+        <w:rPr>
+          <w:rFonts w:hint="default"/>
+          <w:lang w:val="en-US" w:eastAsia="zh-CN"/>
+        </w:rPr>
+        <w:t>BERT is pre-trained on a massive corpus of text, which enables it to learn rich and generalizable language representations. During pre-training, BERT learns to predict missing words (masked language model) and understand sentence relationships (next sentence prediction). This pre-training helps BERT acquire world knowledge and linguistic understanding.</w:t>
+      </w:r>
+      <w:r>
+        <w:rPr>
+          <w:rFonts w:hint="eastAsia"/>
+          <w:lang w:val="en-US" w:eastAsia="zh-CN"/>
+        </w:rPr>
+        <w:t xml:space="preserve"> Thirdly, BERT models are typically large-scale, with hundreds of millions to billions of parameters. The large architecture allows them to capture intricate language patterns and nuances. However, it also demands substantial computational resources for training and inference.</w:t>
+      </w:r>
+    </w:p>
+    <w:p>
+      <w:pPr>
+        <w:pStyle w:val="5"/>
+        <w:rPr>
+          <w:rFonts w:hint="default"/>
+          <w:lang w:val="en-US" w:eastAsia="zh-CN"/>
+        </w:rPr>
+      </w:pPr>
+      <w:r>
+        <w:rPr>
+          <w:rFonts w:hint="default"/>
+          <w:lang w:val="en-US" w:eastAsia="zh-CN"/>
+        </w:rPr>
+        <w:drawing>
+          <wp:inline distT="0" distB="0" distL="114300" distR="114300">
+            <wp:extent cx="3331845" cy="1819275"/>
+            <wp:effectExtent l="0" t="0" r="5715" b="9525"/>
+            <wp:docPr id="11" name="图片 11" descr="transformers"/>
+            <wp:cNvGraphicFramePr>
+              <a:graphicFrameLocks xmlns:a="http://schemas.openxmlformats.org/drawingml/2006/main" noChangeAspect="1"/>
+            </wp:cNvGraphicFramePr>
+            <a:graphic xmlns:a="http://schemas.openxmlformats.org/drawingml/2006/main">
+              <a:graphicData uri="http://schemas.openxmlformats.org/drawingml/2006/picture">
+                <pic:pic xmlns:pic="http://schemas.openxmlformats.org/drawingml/2006/picture">
+                  <pic:nvPicPr>
+                    <pic:cNvPr id="11" name="图片 11" descr="transformers"/>
+                    <pic:cNvPicPr>
+                      <a:picLocks noChangeAspect="1"/>
+                    </pic:cNvPicPr>
+                  </pic:nvPicPr>
+                  <pic:blipFill>
+                    <a:blip r:embed="rId17"/>
+                    <a:stretch>
+                      <a:fillRect/>
+                    </a:stretch>
+                  </pic:blipFill>
+                  <pic:spPr>
+                    <a:xfrm>
+                      <a:off x="0" y="0"/>
+                      <a:ext cx="3331845" cy="1819275"/>
+                    </a:xfrm>
+                    <a:prstGeom prst="rect">
+                      <a:avLst/>
+                    </a:prstGeom>
+                  </pic:spPr>
+                </pic:pic>
+              </a:graphicData>
+            </a:graphic>
+          </wp:inline>
+        </w:drawing>
+      </w:r>
+    </w:p>
+    <w:p>
+      <w:pPr>
+        <w:pStyle w:val="5"/>
+        <w:rPr>
+          <w:rFonts w:hint="eastAsia"/>
+          <w:lang w:eastAsia="zh-CN"/>
+        </w:rPr>
+      </w:pPr>
+      <w:r>
+        <w:rPr>
+          <w:rFonts w:hint="eastAsia"/>
+          <w:lang w:eastAsia="zh-CN"/>
+        </w:rPr>
         <w:t>While it's worth noting that I have the option to fine-tune the model using Amazon SageMaker in conjunction with Hugging Face, which can potentially expedite the process and offer additional benefits, I have yet to explore this avenue. The decision not to do so at this stage is primarily motivated by a desire to manage time effectively and minimize any potential additional financial costs that might be associated with this approach.</w:t>
       </w:r>
+      <w:bookmarkStart w:id="3" w:name="_GoBack"/>
+      <w:bookmarkEnd w:id="3"/>
+    </w:p>
+    <w:p>
+      <w:pPr>
+        <w:pStyle w:val="5"/>
+        <w:rPr>
+          <w:rFonts w:hint="eastAsia"/>
+          <w:lang w:eastAsia="zh-CN"/>
+        </w:rPr>
+      </w:pPr>
+      <w:r>
+        <w:rPr>
+          <w:rFonts w:hint="eastAsia"/>
+          <w:lang w:eastAsia="zh-CN"/>
+        </w:rPr>
+        <w:drawing>
+          <wp:inline distT="0" distB="0" distL="114300" distR="114300">
+            <wp:extent cx="3335655" cy="1791970"/>
+            <wp:effectExtent l="0" t="0" r="1905" b="6350"/>
+            <wp:docPr id="12" name="图片 12" descr="Fig2-CredApp-1024x550"/>
+            <wp:cNvGraphicFramePr>
+              <a:graphicFrameLocks xmlns:a="http://schemas.openxmlformats.org/drawingml/2006/main" noChangeAspect="1"/>
+            </wp:cNvGraphicFramePr>
+            <a:graphic xmlns:a="http://schemas.openxmlformats.org/drawingml/2006/main">
+              <a:graphicData uri="http://schemas.openxmlformats.org/drawingml/2006/picture">
+                <pic:pic xmlns:pic="http://schemas.openxmlformats.org/drawingml/2006/picture">
+                  <pic:nvPicPr>
+                    <pic:cNvPr id="12" name="图片 12" descr="Fig2-CredApp-1024x550"/>
+                    <pic:cNvPicPr>
+                      <a:picLocks noChangeAspect="1"/>
+                    </pic:cNvPicPr>
+                  </pic:nvPicPr>
+                  <pic:blipFill>
+                    <a:blip r:embed="rId18"/>
+                    <a:stretch>
+                      <a:fillRect/>
+                    </a:stretch>
+                  </pic:blipFill>
+                  <pic:spPr>
+                    <a:xfrm>
+                      <a:off x="0" y="0"/>
+                      <a:ext cx="3335655" cy="1791970"/>
+                    </a:xfrm>
+                    <a:prstGeom prst="rect">
+                      <a:avLst/>
+                    </a:prstGeom>
+                  </pic:spPr>
+                </pic:pic>
+              </a:graphicData>
+            </a:graphic>
+          </wp:inline>
+        </w:drawing>
+      </w:r>
     </w:p>
     <w:p>
       <w:pPr>
@@ -1499,28 +1907,6 @@
           <w:lang w:eastAsia="zh-CN"/>
         </w:rPr>
         <w:t>Although Amazon SageMaker offered a promising platform for fine-tuning models in conjunction with Hugging Face, I opted not to explore this avenue fully at the moment. My decision was motivated by the desire to save time and avoid any potential additional financial costs associated with the process.</w:t>
-      </w:r>
-    </w:p>
-    <w:p>
-      <w:pPr>
-        <w:rPr>
-          <w:lang w:eastAsia="zh-CN"/>
-        </w:rPr>
-      </w:pPr>
-    </w:p>
-    <w:p>
-      <w:pPr>
-        <w:rPr>
-          <w:color w:val="FF0000"/>
-          <w:lang w:eastAsia="zh-CN"/>
-        </w:rPr>
-      </w:pPr>
-      <w:r>
-        <w:rPr>
-          <w:color w:val="FF0000"/>
-          <w:lang w:eastAsia="zh-CN"/>
-        </w:rPr>
-        <w:t>Talk about your model in a more detailed manner. Parameter, result (in plot) you should have better visualizations than a screenshot</w:t>
       </w:r>
     </w:p>
     <w:p>
@@ -1553,8 +1939,6 @@
         </w:rPr>
         <w:t>Next Step: NLP</w:t>
       </w:r>
-      <w:bookmarkStart w:id="3" w:name="_GoBack"/>
-      <w:bookmarkEnd w:id="3"/>
       <w:bookmarkStart w:id="1" w:name="OLE_LINK3"/>
       <w:r>
         <w:rPr>
@@ -1729,7 +2113,7 @@
                     </pic:cNvPicPr>
                   </pic:nvPicPr>
                   <pic:blipFill>
-                    <a:blip r:embed="rId16" cstate="print">
+                    <a:blip r:embed="rId19" cstate="print">
                       <a:extLst>
                         <a:ext uri="{28A0092B-C50C-407E-A947-70E740481C1C}">
                           <a14:useLocalDpi xmlns:a14="http://schemas.microsoft.com/office/drawing/2010/main" val="0"/>
@@ -1871,7 +2255,7 @@
                     </pic:cNvPicPr>
                   </pic:nvPicPr>
                   <pic:blipFill>
-                    <a:blip r:embed="rId17"/>
+                    <a:blip r:embed="rId20"/>
                     <a:stretch>
                       <a:fillRect/>
                     </a:stretch>
@@ -3255,7 +3639,7 @@
                     </pic:cNvPicPr>
                   </pic:nvPicPr>
                   <pic:blipFill>
-                    <a:blip r:embed="rId18"/>
+                    <a:blip r:embed="rId21"/>
                     <a:stretch>
                       <a:fillRect/>
                     </a:stretch>
@@ -3299,7 +3683,7 @@
                     </pic:cNvPicPr>
                   </pic:nvPicPr>
                   <pic:blipFill>
-                    <a:blip r:embed="rId19"/>
+                    <a:blip r:embed="rId22"/>
                     <a:stretch>
                       <a:fillRect/>
                     </a:stretch>
@@ -3343,7 +3727,7 @@
                     </pic:cNvPicPr>
                   </pic:nvPicPr>
                   <pic:blipFill>
-                    <a:blip r:embed="rId20"/>
+                    <a:blip r:embed="rId23"/>
                     <a:stretch>
                       <a:fillRect/>
                     </a:stretch>
@@ -3534,7 +3918,7 @@
                     </pic:cNvPicPr>
                   </pic:nvPicPr>
                   <pic:blipFill>
-                    <a:blip r:embed="rId21"/>
+                    <a:blip r:embed="rId24"/>
                     <a:stretch>
                       <a:fillRect/>
                     </a:stretch>
@@ -3578,7 +3962,7 @@
                     </pic:cNvPicPr>
                   </pic:nvPicPr>
                   <pic:blipFill>
-                    <a:blip r:embed="rId22"/>
+                    <a:blip r:embed="rId25"/>
                     <a:stretch>
                       <a:fillRect/>
                     </a:stretch>
@@ -3983,13 +4367,11 @@
     <w:p>
       <w:pPr>
         <w:pStyle w:val="5"/>
-        <w:rPr/>
-      </w:pPr>
-    </w:p>
-    <w:p>
-      <w:pPr>
-        <w:pStyle w:val="5"/>
-        <w:rPr/>
+      </w:pPr>
+    </w:p>
+    <w:p>
+      <w:pPr>
+        <w:pStyle w:val="5"/>
       </w:pPr>
       <w:r>
         <w:t xml:space="preserve">Huang, A. H., Wang, H., &amp; Yang, Y. (2022). FinBERT: A Large Language Model for Extracting Information from Financial Text. </w:t>
@@ -4004,7 +4386,6 @@
     <w:p>
       <w:pPr>
         <w:pStyle w:val="5"/>
-        <w:rPr/>
       </w:pPr>
       <w:r>
         <w:rPr>
@@ -4016,7 +4397,6 @@
     <w:p>
       <w:pPr>
         <w:pStyle w:val="5"/>
-        <w:rPr/>
       </w:pPr>
     </w:p>
     <w:p>

</xml_diff>

<commit_message>
steven reports done, model modified
</commit_message>
<xml_diff>
--- a/Reports/Midterm_Report.docx
+++ b/Reports/Midterm_Report.docx
@@ -35,7 +35,7 @@
         <w:pStyle w:val="5"/>
         <w:jc w:val="center"/>
         <w:rPr>
-          <w:rStyle w:val="14"/>
+          <w:rStyle w:val="15"/>
           <w:sz w:val="20"/>
           <w:u w:val="none"/>
         </w:rPr>
@@ -57,14 +57,14 @@
       </w:r>
       <w:r>
         <w:rPr>
-          <w:rStyle w:val="14"/>
+          <w:rStyle w:val="15"/>
           <w:sz w:val="20"/>
         </w:rPr>
         <w:t>hz657@cornell.edu</w:t>
       </w:r>
       <w:r>
         <w:rPr>
-          <w:rStyle w:val="14"/>
+          <w:rStyle w:val="15"/>
           <w:sz w:val="20"/>
         </w:rPr>
         <w:fldChar w:fldCharType="end"/>
@@ -96,14 +96,14 @@
       </w:r>
       <w:r>
         <w:rPr>
-          <w:rStyle w:val="14"/>
+          <w:rStyle w:val="15"/>
           <w:sz w:val="20"/>
         </w:rPr>
         <w:t>zw699@cornell.edu</w:t>
       </w:r>
       <w:r>
         <w:rPr>
-          <w:rStyle w:val="14"/>
+          <w:rStyle w:val="15"/>
           <w:sz w:val="20"/>
         </w:rPr>
         <w:fldChar w:fldCharType="end"/>
@@ -183,13 +183,13 @@
       </w:r>
       <w:r>
         <w:rPr>
-          <w:rStyle w:val="14"/>
+          <w:rStyle w:val="15"/>
         </w:rPr>
         <w:t>GameStop short squeeze</w:t>
       </w:r>
       <w:r>
         <w:rPr>
-          <w:rStyle w:val="14"/>
+          <w:rStyle w:val="15"/>
         </w:rPr>
         <w:fldChar w:fldCharType="end"/>
       </w:r>
@@ -320,6 +320,72 @@
           <w:rFonts w:eastAsiaTheme="minorEastAsia"/>
         </w:rPr>
         <w:t>Noise Filtering: We sourced a dataset containing over 1.6 million Twitter posts. However, this dataset wasn't exclusively about the equity market; instead, it was a broader collection of general tweets. Other datasets we identified that were specific to the equity market were either unlabeled or contained a limited number of posts, typically around 8,000 entries. Currently, we are using the 1.6 million post dataset as our training set and the smaller, equity-specific datasets as validation sets. Given the non-specific nature of the larger dataset (with many irrelevant posts), our model's training set accuracy stands at 80%. In contrast, its accuracy on the test set drops to approximately 60%. This is visualized in the confusion matrices shown below:</w:t>
+      </w:r>
+    </w:p>
+    <w:p>
+      <w:pPr>
+        <w:pStyle w:val="5"/>
+        <w:rPr>
+          <w:rFonts w:eastAsiaTheme="minorEastAsia"/>
+        </w:rPr>
+      </w:pPr>
+      <w:r>
+        <w:rPr>
+          <w:rFonts w:eastAsiaTheme="minorEastAsia"/>
+        </w:rPr>
+        <w:t>In the context of utilizing FastText embeddings with a training process involving three epochs on the initial dataset, the ROC curve exhibits a certain behavior. Specifically, during training on the original data, the model yields an ROC-AUC score of 0.83, which can be considered relatively satisfactory in terms of its performance. This suggests that the model effectively distinguishes between positive and negative cases within the training data. FastText, known for its subword information, is proving to be a valuable asset here. It excels in capturing not just whole words but also subword information, which is especially beneficial for languages with complex morphology and out-of-vocabulary words. This property often enables it to provide richer and more context-aware representations compared to Word2Vec, which we previously experimented with.</w:t>
+      </w:r>
+    </w:p>
+    <w:p>
+      <w:pPr>
+        <w:pStyle w:val="5"/>
+        <w:jc w:val="center"/>
+        <w:rPr>
+          <w:rFonts w:eastAsiaTheme="minorEastAsia"/>
+        </w:rPr>
+      </w:pPr>
+      <w:r>
+        <w:drawing>
+          <wp:inline distT="0" distB="0" distL="114300" distR="114300">
+            <wp:extent cx="2028190" cy="1731645"/>
+            <wp:effectExtent l="0" t="0" r="13970" b="5715"/>
+            <wp:docPr id="7" name="图片 1"/>
+            <wp:cNvGraphicFramePr>
+              <a:graphicFrameLocks xmlns:a="http://schemas.openxmlformats.org/drawingml/2006/main" noChangeAspect="1"/>
+            </wp:cNvGraphicFramePr>
+            <a:graphic xmlns:a="http://schemas.openxmlformats.org/drawingml/2006/main">
+              <a:graphicData uri="http://schemas.openxmlformats.org/drawingml/2006/picture">
+                <pic:pic xmlns:pic="http://schemas.openxmlformats.org/drawingml/2006/picture">
+                  <pic:nvPicPr>
+                    <pic:cNvPr id="7" name="图片 1"/>
+                    <pic:cNvPicPr>
+                      <a:picLocks noChangeAspect="1"/>
+                    </pic:cNvPicPr>
+                  </pic:nvPicPr>
+                  <pic:blipFill>
+                    <a:blip r:embed="rId6"/>
+                    <a:stretch>
+                      <a:fillRect/>
+                    </a:stretch>
+                  </pic:blipFill>
+                  <pic:spPr>
+                    <a:xfrm>
+                      <a:off x="0" y="0"/>
+                      <a:ext cx="2028190" cy="1731645"/>
+                    </a:xfrm>
+                    <a:prstGeom prst="rect">
+                      <a:avLst/>
+                    </a:prstGeom>
+                    <a:noFill/>
+                    <a:ln>
+                      <a:noFill/>
+                    </a:ln>
+                  </pic:spPr>
+                </pic:pic>
+              </a:graphicData>
+            </a:graphic>
+          </wp:inline>
+        </w:drawing>
       </w:r>
     </w:p>
     <w:bookmarkEnd w:id="0"/>
@@ -361,7 +427,7 @@
                     </pic:cNvPicPr>
                   </pic:nvPicPr>
                   <pic:blipFill>
-                    <a:blip r:embed="rId6"/>
+                    <a:blip r:embed="rId7"/>
                     <a:stretch>
                       <a:fillRect/>
                     </a:stretch>
@@ -381,6 +447,73 @@
           </wp:inline>
         </w:drawing>
       </w:r>
+    </w:p>
+    <w:p>
+      <w:pPr>
+        <w:pStyle w:val="5"/>
+        <w:jc w:val="both"/>
+        <w:rPr>
+          <w:rFonts w:eastAsiaTheme="minorEastAsia"/>
+        </w:rPr>
+      </w:pPr>
+      <w:r>
+        <w:rPr>
+          <w:rFonts w:eastAsiaTheme="minorEastAsia"/>
+        </w:rPr>
+        <w:t>However, when the same model is subjected to testing using an entirely unseen dataset, a disparity emerges. The model performs suboptimally on this new data, as indicated by an ROC-AUC score of only 0.535, which is significantly lower than the training performance. This discrepancy, where the model's performance regresses when applied to unseen data and its ROC-AUC score falls closer to the baseline value of 0.5, is far from ideal. It suggests that the model might not generalize well to new, unseen instances and may need further refinement or adjustments to enhance its predictive capabilities on diverse datasets.</w:t>
+      </w:r>
+    </w:p>
+    <w:p>
+      <w:pPr>
+        <w:pStyle w:val="5"/>
+        <w:jc w:val="center"/>
+        <w:rPr>
+          <w:rFonts w:eastAsiaTheme="minorEastAsia"/>
+        </w:rPr>
+      </w:pPr>
+      <w:r>
+        <w:drawing>
+          <wp:inline distT="0" distB="0" distL="114300" distR="114300">
+            <wp:extent cx="2232660" cy="1925320"/>
+            <wp:effectExtent l="0" t="0" r="7620" b="10160"/>
+            <wp:docPr id="13" name="图片 2"/>
+            <wp:cNvGraphicFramePr>
+              <a:graphicFrameLocks xmlns:a="http://schemas.openxmlformats.org/drawingml/2006/main" noChangeAspect="1"/>
+            </wp:cNvGraphicFramePr>
+            <a:graphic xmlns:a="http://schemas.openxmlformats.org/drawingml/2006/main">
+              <a:graphicData uri="http://schemas.openxmlformats.org/drawingml/2006/picture">
+                <pic:pic xmlns:pic="http://schemas.openxmlformats.org/drawingml/2006/picture">
+                  <pic:nvPicPr>
+                    <pic:cNvPr id="13" name="图片 2"/>
+                    <pic:cNvPicPr>
+                      <a:picLocks noChangeAspect="1"/>
+                    </pic:cNvPicPr>
+                  </pic:nvPicPr>
+                  <pic:blipFill>
+                    <a:blip r:embed="rId8"/>
+                    <a:stretch>
+                      <a:fillRect/>
+                    </a:stretch>
+                  </pic:blipFill>
+                  <pic:spPr>
+                    <a:xfrm>
+                      <a:off x="0" y="0"/>
+                      <a:ext cx="2232660" cy="1925320"/>
+                    </a:xfrm>
+                    <a:prstGeom prst="rect">
+                      <a:avLst/>
+                    </a:prstGeom>
+                    <a:noFill/>
+                    <a:ln>
+                      <a:noFill/>
+                    </a:ln>
+                  </pic:spPr>
+                </pic:pic>
+              </a:graphicData>
+            </a:graphic>
+          </wp:inline>
+        </w:drawing>
+      </w:r>
       <w:r>
         <w:rPr>
           <w:rFonts w:eastAsiaTheme="minorEastAsia"/>
@@ -388,7 +521,7 @@
         <w:drawing>
           <wp:inline distT="0" distB="0" distL="0" distR="0">
             <wp:extent cx="2185670" cy="1799590"/>
-            <wp:effectExtent l="0" t="0" r="5080" b="0"/>
+            <wp:effectExtent l="0" t="0" r="8890" b="13970"/>
             <wp:docPr id="1498912906" name="Picture 1"/>
             <wp:cNvGraphicFramePr>
               <a:graphicFrameLocks xmlns:a="http://schemas.openxmlformats.org/drawingml/2006/main" noChangeAspect="1"/>
@@ -403,7 +536,7 @@
                     </pic:cNvPicPr>
                   </pic:nvPicPr>
                   <pic:blipFill>
-                    <a:blip r:embed="rId7"/>
+                    <a:blip r:embed="rId9"/>
                     <a:stretch>
                       <a:fillRect/>
                     </a:stretch>
@@ -470,7 +603,7 @@
                     </pic:cNvPicPr>
                   </pic:nvPicPr>
                   <pic:blipFill>
-                    <a:blip r:embed="rId8"/>
+                    <a:blip r:embed="rId10"/>
                     <a:stretch>
                       <a:fillRect/>
                     </a:stretch>
@@ -521,7 +654,7 @@
                     </pic:cNvPicPr>
                   </pic:nvPicPr>
                   <pic:blipFill>
-                    <a:blip r:embed="rId9"/>
+                    <a:blip r:embed="rId11"/>
                     <a:stretch>
                       <a:fillRect/>
                     </a:stretch>
@@ -611,7 +744,7 @@
                     </pic:cNvPicPr>
                   </pic:nvPicPr>
                   <pic:blipFill>
-                    <a:blip r:embed="rId10"/>
+                    <a:blip r:embed="rId12"/>
                     <a:stretch>
                       <a:fillRect/>
                     </a:stretch>
@@ -659,7 +792,7 @@
                     </pic:cNvPicPr>
                   </pic:nvPicPr>
                   <pic:blipFill>
-                    <a:blip r:embed="rId11"/>
+                    <a:blip r:embed="rId13"/>
                     <a:stretch>
                       <a:fillRect/>
                     </a:stretch>
@@ -702,9 +835,9 @@
       <w:r>
         <w:drawing>
           <wp:inline distT="0" distB="0" distL="114300" distR="114300">
-            <wp:extent cx="3335020" cy="454025"/>
-            <wp:effectExtent l="0" t="0" r="2540" b="3175"/>
-            <wp:docPr id="5" name="图片 5"/>
+            <wp:extent cx="3253740" cy="1463040"/>
+            <wp:effectExtent l="0" t="0" r="7620" b="0"/>
+            <wp:docPr id="15" name="图片 4"/>
             <wp:cNvGraphicFramePr>
               <a:graphicFrameLocks xmlns:a="http://schemas.openxmlformats.org/drawingml/2006/main" noChangeAspect="1"/>
             </wp:cNvGraphicFramePr>
@@ -712,13 +845,13 @@
               <a:graphicData uri="http://schemas.openxmlformats.org/drawingml/2006/picture">
                 <pic:pic xmlns:pic="http://schemas.openxmlformats.org/drawingml/2006/picture">
                   <pic:nvPicPr>
-                    <pic:cNvPr id="5" name="图片 5"/>
+                    <pic:cNvPr id="15" name="图片 4"/>
                     <pic:cNvPicPr>
                       <a:picLocks noChangeAspect="1"/>
                     </pic:cNvPicPr>
                   </pic:nvPicPr>
                   <pic:blipFill>
-                    <a:blip r:embed="rId12"/>
+                    <a:blip r:embed="rId14"/>
                     <a:stretch>
                       <a:fillRect/>
                     </a:stretch>
@@ -726,7 +859,56 @@
                   <pic:spPr>
                     <a:xfrm>
                       <a:off x="0" y="0"/>
-                      <a:ext cx="3335020" cy="454025"/>
+                      <a:ext cx="3253740" cy="1463040"/>
+                    </a:xfrm>
+                    <a:prstGeom prst="rect">
+                      <a:avLst/>
+                    </a:prstGeom>
+                    <a:noFill/>
+                    <a:ln>
+                      <a:noFill/>
+                    </a:ln>
+                  </pic:spPr>
+                </pic:pic>
+              </a:graphicData>
+            </a:graphic>
+          </wp:inline>
+        </w:drawing>
+      </w:r>
+    </w:p>
+    <w:p>
+      <w:pPr>
+        <w:pStyle w:val="5"/>
+        <w:jc w:val="center"/>
+      </w:pPr>
+      <w:r>
+        <w:drawing>
+          <wp:inline distT="0" distB="0" distL="114300" distR="114300">
+            <wp:extent cx="2648585" cy="2051050"/>
+            <wp:effectExtent l="0" t="0" r="3175" b="6350"/>
+            <wp:docPr id="16" name="图片 5"/>
+            <wp:cNvGraphicFramePr>
+              <a:graphicFrameLocks xmlns:a="http://schemas.openxmlformats.org/drawingml/2006/main" noChangeAspect="1"/>
+            </wp:cNvGraphicFramePr>
+            <a:graphic xmlns:a="http://schemas.openxmlformats.org/drawingml/2006/main">
+              <a:graphicData uri="http://schemas.openxmlformats.org/drawingml/2006/picture">
+                <pic:pic xmlns:pic="http://schemas.openxmlformats.org/drawingml/2006/picture">
+                  <pic:nvPicPr>
+                    <pic:cNvPr id="16" name="图片 5"/>
+                    <pic:cNvPicPr>
+                      <a:picLocks noChangeAspect="1"/>
+                    </pic:cNvPicPr>
+                  </pic:nvPicPr>
+                  <pic:blipFill>
+                    <a:blip r:embed="rId15"/>
+                    <a:stretch>
+                      <a:fillRect/>
+                    </a:stretch>
+                  </pic:blipFill>
+                  <pic:spPr>
+                    <a:xfrm>
+                      <a:off x="0" y="0"/>
+                      <a:ext cx="2648585" cy="2051050"/>
                     </a:xfrm>
                     <a:prstGeom prst="rect">
                       <a:avLst/>
@@ -1266,7 +1448,7 @@
                     </pic:cNvPicPr>
                   </pic:nvPicPr>
                   <pic:blipFill>
-                    <a:blip r:embed="rId13"/>
+                    <a:blip r:embed="rId16"/>
                     <a:stretch>
                       <a:fillRect/>
                     </a:stretch>
@@ -1314,7 +1496,7 @@
                     </pic:cNvPicPr>
                   </pic:nvPicPr>
                   <pic:blipFill>
-                    <a:blip r:embed="rId14"/>
+                    <a:blip r:embed="rId17"/>
                     <a:stretch>
                       <a:fillRect/>
                     </a:stretch>
@@ -1380,7 +1562,7 @@
                     </pic:cNvPicPr>
                   </pic:nvPicPr>
                   <pic:blipFill>
-                    <a:blip r:embed="rId15"/>
+                    <a:blip r:embed="rId18"/>
                     <a:stretch>
                       <a:fillRect/>
                     </a:stretch>
@@ -1452,7 +1634,7 @@
                     </pic:cNvPicPr>
                   </pic:nvPicPr>
                   <pic:blipFill>
-                    <a:blip r:embed="rId16"/>
+                    <a:blip r:embed="rId19"/>
                     <a:stretch>
                       <a:fillRect/>
                     </a:stretch>
@@ -1752,7 +1934,7 @@
                     </pic:cNvPicPr>
                   </pic:nvPicPr>
                   <pic:blipFill>
-                    <a:blip r:embed="rId17"/>
+                    <a:blip r:embed="rId20"/>
                     <a:stretch>
                       <a:fillRect/>
                     </a:stretch>
@@ -1788,8 +1970,6 @@
         </w:rPr>
         <w:t>While it's worth noting that I have the option to fine-tune the model using Amazon SageMaker in conjunction with Hugging Face, which can potentially expedite the process and offer additional benefits, I have yet to explore this avenue. The decision not to do so at this stage is primarily motivated by a desire to manage time effectively and minimize any potential additional financial costs that might be associated with this approach.</w:t>
       </w:r>
-      <w:bookmarkStart w:id="3" w:name="_GoBack"/>
-      <w:bookmarkEnd w:id="3"/>
     </w:p>
     <w:p>
       <w:pPr>
@@ -1822,7 +2002,7 @@
                     </pic:cNvPicPr>
                   </pic:nvPicPr>
                   <pic:blipFill>
-                    <a:blip r:embed="rId18"/>
+                    <a:blip r:embed="rId21"/>
                     <a:stretch>
                       <a:fillRect/>
                     </a:stretch>
@@ -2070,13 +2250,13 @@
       <w:pPr>
         <w:pStyle w:val="5"/>
         <w:rPr>
-          <w:rStyle w:val="21"/>
+          <w:rStyle w:val="22"/>
           <w:rFonts w:eastAsiaTheme="minorEastAsia"/>
         </w:rPr>
       </w:pPr>
       <w:r>
         <w:rPr>
-          <w:rStyle w:val="21"/>
+          <w:rStyle w:val="22"/>
         </w:rPr>
         <w:t>Several studies propose using a singular model to forecast stock returns for an extended period, sometimes spanning up to a hundred days. I find this approach potentially limiting. Given the dynamic nature of the market, relying on one model to predict returns over multiple days seems unrealistic.</w:t>
       </w:r>
@@ -2087,7 +2267,7 @@
       </w:pPr>
       <w:r>
         <w:rPr>
-          <w:rStyle w:val="21"/>
+          <w:rStyle w:val="22"/>
         </w:rPr>
         <w:t>In contrast, I advocate for a model that is recalibrated daily, leveraging fresh data for each day's prediction. After forecasting the next day's or even the next week's return, the model can then assimilate the actual return data for that day. This iterative approach allows the model to continually refine its predictions based on the latest market conditions. Termed the "rolling window" method, this strategy emphasizes daily predictions while updating the dataset after each forecast. Such an approach is more attuned to the market's dynamic, enhancing the accuracy and relevance of predictions.</w:t>
       </w:r>
@@ -2113,7 +2293,7 @@
                     </pic:cNvPicPr>
                   </pic:nvPicPr>
                   <pic:blipFill>
-                    <a:blip r:embed="rId19" cstate="print">
+                    <a:blip r:embed="rId22" cstate="print">
                       <a:extLst>
                         <a:ext uri="{28A0092B-C50C-407E-A947-70E740481C1C}">
                           <a14:useLocalDpi xmlns:a14="http://schemas.microsoft.com/office/drawing/2010/main" val="0"/>
@@ -2174,7 +2354,7 @@
     </w:p>
     <w:p>
       <w:pPr>
-        <w:pStyle w:val="24"/>
+        <w:pStyle w:val="25"/>
         <w:numPr>
           <w:ilvl w:val="0"/>
           <w:numId w:val="2"/>
@@ -2187,7 +2367,7 @@
     </w:p>
     <w:p>
       <w:pPr>
-        <w:pStyle w:val="24"/>
+        <w:pStyle w:val="25"/>
         <w:numPr>
           <w:ilvl w:val="0"/>
           <w:numId w:val="2"/>
@@ -2200,7 +2380,7 @@
     </w:p>
     <w:p>
       <w:pPr>
-        <w:pStyle w:val="24"/>
+        <w:pStyle w:val="25"/>
         <w:numPr>
           <w:ilvl w:val="0"/>
           <w:numId w:val="2"/>
@@ -2213,7 +2393,7 @@
     </w:p>
     <w:p>
       <w:pPr>
-        <w:pStyle w:val="24"/>
+        <w:pStyle w:val="25"/>
         <w:numPr>
           <w:ilvl w:val="0"/>
           <w:numId w:val="2"/>
@@ -2255,7 +2435,7 @@
                     </pic:cNvPicPr>
                   </pic:nvPicPr>
                   <pic:blipFill>
-                    <a:blip r:embed="rId20"/>
+                    <a:blip r:embed="rId23"/>
                     <a:stretch>
                       <a:fillRect/>
                     </a:stretch>
@@ -2453,7 +2633,7 @@
       </w:pPr>
       <w:r>
         <w:rPr>
-          <w:rStyle w:val="21"/>
+          <w:rStyle w:val="22"/>
           <w:rFonts w:eastAsia="宋体"/>
           <w:lang w:eastAsia="zh-CN"/>
         </w:rPr>
@@ -2503,7 +2683,7 @@
       </w:pPr>
       <w:r>
         <w:rPr>
-          <w:rStyle w:val="21"/>
+          <w:rStyle w:val="22"/>
           <w:rFonts w:eastAsia="宋体"/>
           <w:lang w:eastAsia="zh-CN"/>
         </w:rPr>
@@ -2574,7 +2754,7 @@
       </w:pPr>
       <w:r>
         <w:rPr>
-          <w:rStyle w:val="21"/>
+          <w:rStyle w:val="22"/>
           <w:rFonts w:eastAsia="宋体"/>
           <w:lang w:eastAsia="zh-CN"/>
         </w:rPr>
@@ -2648,7 +2828,7 @@
       </w:pPr>
       <w:r>
         <w:rPr>
-          <w:rStyle w:val="21"/>
+          <w:rStyle w:val="22"/>
           <w:rFonts w:eastAsia="宋体"/>
           <w:lang w:eastAsia="zh-CN"/>
         </w:rPr>
@@ -2700,7 +2880,7 @@
     </w:p>
     <w:p>
       <w:pPr>
-        <w:pStyle w:val="24"/>
+        <w:pStyle w:val="25"/>
         <w:numPr>
           <w:ilvl w:val="0"/>
           <w:numId w:val="6"/>
@@ -2750,7 +2930,7 @@
     </w:p>
     <w:p>
       <w:pPr>
-        <w:pStyle w:val="24"/>
+        <w:pStyle w:val="25"/>
         <w:numPr>
           <w:ilvl w:val="0"/>
           <w:numId w:val="6"/>
@@ -2778,7 +2958,7 @@
     </w:p>
     <w:p>
       <w:pPr>
-        <w:pStyle w:val="24"/>
+        <w:pStyle w:val="25"/>
         <w:numPr>
           <w:ilvl w:val="0"/>
           <w:numId w:val="6"/>
@@ -2806,7 +2986,7 @@
     </w:p>
     <w:p>
       <w:pPr>
-        <w:pStyle w:val="24"/>
+        <w:pStyle w:val="25"/>
         <w:numPr>
           <w:ilvl w:val="0"/>
           <w:numId w:val="6"/>
@@ -2856,7 +3036,7 @@
     </w:p>
     <w:p>
       <w:pPr>
-        <w:pStyle w:val="24"/>
+        <w:pStyle w:val="25"/>
         <w:numPr>
           <w:ilvl w:val="0"/>
           <w:numId w:val="6"/>
@@ -2884,7 +3064,7 @@
     </w:p>
     <w:p>
       <w:pPr>
-        <w:pStyle w:val="24"/>
+        <w:pStyle w:val="25"/>
         <w:numPr>
           <w:ilvl w:val="0"/>
           <w:numId w:val="6"/>
@@ -2912,7 +3092,7 @@
     </w:p>
     <w:p>
       <w:pPr>
-        <w:pStyle w:val="24"/>
+        <w:pStyle w:val="25"/>
         <w:numPr>
           <w:ilvl w:val="0"/>
           <w:numId w:val="6"/>
@@ -2962,7 +3142,7 @@
     </w:p>
     <w:p>
       <w:pPr>
-        <w:pStyle w:val="24"/>
+        <w:pStyle w:val="25"/>
         <w:numPr>
           <w:ilvl w:val="0"/>
           <w:numId w:val="6"/>
@@ -2990,7 +3170,7 @@
     </w:p>
     <w:p>
       <w:pPr>
-        <w:pStyle w:val="24"/>
+        <w:pStyle w:val="25"/>
         <w:numPr>
           <w:ilvl w:val="0"/>
           <w:numId w:val="6"/>
@@ -3018,7 +3198,7 @@
     </w:p>
     <w:p>
       <w:pPr>
-        <w:pStyle w:val="24"/>
+        <w:pStyle w:val="25"/>
         <w:numPr>
           <w:ilvl w:val="0"/>
           <w:numId w:val="6"/>
@@ -3046,7 +3226,7 @@
     </w:p>
     <w:p>
       <w:pPr>
-        <w:pStyle w:val="24"/>
+        <w:pStyle w:val="25"/>
         <w:numPr>
           <w:ilvl w:val="0"/>
           <w:numId w:val="6"/>
@@ -3074,7 +3254,7 @@
     </w:p>
     <w:p>
       <w:pPr>
-        <w:pStyle w:val="24"/>
+        <w:pStyle w:val="25"/>
         <w:numPr>
           <w:ilvl w:val="0"/>
           <w:numId w:val="6"/>
@@ -3102,7 +3282,7 @@
     </w:p>
     <w:p>
       <w:pPr>
-        <w:pStyle w:val="24"/>
+        <w:pStyle w:val="25"/>
         <w:numPr>
           <w:ilvl w:val="0"/>
           <w:numId w:val="6"/>
@@ -3130,7 +3310,7 @@
     </w:p>
     <w:p>
       <w:pPr>
-        <w:pStyle w:val="24"/>
+        <w:pStyle w:val="25"/>
         <w:numPr>
           <w:ilvl w:val="0"/>
           <w:numId w:val="6"/>
@@ -3158,7 +3338,7 @@
     </w:p>
     <w:p>
       <w:pPr>
-        <w:pStyle w:val="24"/>
+        <w:pStyle w:val="25"/>
         <w:numPr>
           <w:ilvl w:val="0"/>
           <w:numId w:val="6"/>
@@ -3186,7 +3366,7 @@
     </w:p>
     <w:p>
       <w:pPr>
-        <w:pStyle w:val="24"/>
+        <w:pStyle w:val="25"/>
         <w:numPr>
           <w:ilvl w:val="0"/>
           <w:numId w:val="6"/>
@@ -3214,7 +3394,7 @@
     </w:p>
     <w:p>
       <w:pPr>
-        <w:pStyle w:val="24"/>
+        <w:pStyle w:val="25"/>
         <w:numPr>
           <w:ilvl w:val="0"/>
           <w:numId w:val="6"/>
@@ -3639,7 +3819,7 @@
                     </pic:cNvPicPr>
                   </pic:nvPicPr>
                   <pic:blipFill>
-                    <a:blip r:embed="rId21"/>
+                    <a:blip r:embed="rId24"/>
                     <a:stretch>
                       <a:fillRect/>
                     </a:stretch>
@@ -3683,7 +3863,7 @@
                     </pic:cNvPicPr>
                   </pic:nvPicPr>
                   <pic:blipFill>
-                    <a:blip r:embed="rId22"/>
+                    <a:blip r:embed="rId25"/>
                     <a:stretch>
                       <a:fillRect/>
                     </a:stretch>
@@ -3727,7 +3907,7 @@
                     </pic:cNvPicPr>
                   </pic:nvPicPr>
                   <pic:blipFill>
-                    <a:blip r:embed="rId23"/>
+                    <a:blip r:embed="rId26"/>
                     <a:stretch>
                       <a:fillRect/>
                     </a:stretch>
@@ -3830,7 +4010,7 @@
       </w:r>
       <w:r>
         <w:rPr>
-          <w:rStyle w:val="15"/>
+          <w:rStyle w:val="16"/>
           <w:rFonts w:ascii="Times New Roman" w:hAnsi="Times New Roman" w:cs="Times New Roman"/>
         </w:rPr>
         <w:t>window_size</w:t>
@@ -3918,7 +4098,7 @@
                     </pic:cNvPicPr>
                   </pic:nvPicPr>
                   <pic:blipFill>
-                    <a:blip r:embed="rId24"/>
+                    <a:blip r:embed="rId27"/>
                     <a:stretch>
                       <a:fillRect/>
                     </a:stretch>
@@ -3962,7 +4142,7 @@
                     </pic:cNvPicPr>
                   </pic:nvPicPr>
                   <pic:blipFill>
-                    <a:blip r:embed="rId25"/>
+                    <a:blip r:embed="rId28"/>
                     <a:stretch>
                       <a:fillRect/>
                     </a:stretch>
@@ -4208,13 +4388,13 @@
       </w:r>
       <w:r>
         <w:rPr>
-          <w:rStyle w:val="14"/>
+          <w:rStyle w:val="15"/>
         </w:rPr>
         <w:t>https://doi.org/10.1371/journal.pone.0180944</w:t>
       </w:r>
       <w:r>
         <w:rPr>
-          <w:rStyle w:val="14"/>
+          <w:rStyle w:val="15"/>
         </w:rPr>
         <w:fldChar w:fldCharType="end"/>
       </w:r>
@@ -4252,13 +4432,13 @@
       </w:r>
       <w:r>
         <w:rPr>
-          <w:rStyle w:val="14"/>
+          <w:rStyle w:val="15"/>
         </w:rPr>
         <w:t>https://doi.org/10.1016/j.jfds.2016.03.002</w:t>
       </w:r>
       <w:r>
         <w:rPr>
-          <w:rStyle w:val="14"/>
+          <w:rStyle w:val="15"/>
         </w:rPr>
         <w:fldChar w:fldCharType="end"/>
       </w:r>
@@ -4386,23 +4566,44 @@
     <w:p>
       <w:pPr>
         <w:pStyle w:val="5"/>
-      </w:pPr>
-      <w:r>
         <w:rPr>
           <w:rFonts w:hint="default"/>
         </w:rPr>
+      </w:pPr>
+      <w:r>
+        <w:rPr>
+          <w:rFonts w:hint="default"/>
+        </w:rPr>
         <w:t>Yang, Y., Uy, M. C. S., &amp; Huang, A. (2020). Finbert: A pretrained language model for financial communications. arXiv preprint arXiv:2006.08097.</w:t>
       </w:r>
     </w:p>
     <w:p>
       <w:pPr>
         <w:pStyle w:val="5"/>
-      </w:pPr>
-    </w:p>
-    <w:p>
-      <w:pPr>
-        <w:pStyle w:val="5"/>
-      </w:pPr>
+        <w:rPr>
+          <w:rFonts w:hint="default"/>
+        </w:rPr>
+      </w:pPr>
+      <w:r>
+        <w:rPr>
+          <w:rFonts w:hint="default"/>
+        </w:rPr>
+        <w:t>Bojanowski, P., Grave, E., Joulin, A., &amp; Mikolov, T. (2017). FastText: Enriching Word Vectors with Subword Information. arXiv preprint arXiv:1607.04606.</w:t>
+      </w:r>
+    </w:p>
+    <w:p>
+      <w:pPr>
+        <w:pStyle w:val="5"/>
+        <w:rPr>
+          <w:rFonts w:hint="default"/>
+        </w:rPr>
+      </w:pPr>
+      <w:r>
+        <w:rPr>
+          <w:rFonts w:hint="default"/>
+        </w:rPr>
+        <w:t>Devlin, J., Chang, M. W., Lee, K., &amp; Toutanova, K. (2019). BERT: Bidirectional Encoder Representations from Transformers. arXiv preprint arXiv:1810.04805.</w:t>
+      </w:r>
     </w:p>
     <w:p>
       <w:pPr>
@@ -4440,13 +4641,21 @@
       </w:r>
       <w:r>
         <w:rPr>
-          <w:rStyle w:val="14"/>
-        </w:rPr>
-        <w:t>https://github.com/howie-zeng/Analyzing-the-Correlation-Between-Retail-Traders--Sentiments-and-Equity-Market-Movements</w:t>
-      </w:r>
-      <w:r>
-        <w:rPr>
-          <w:rStyle w:val="14"/>
+          <w:rStyle w:val="13"/>
+        </w:rPr>
+        <w:t>https://github.com/howie</w:t>
+      </w:r>
+      <w:bookmarkStart w:id="3" w:name="_GoBack"/>
+      <w:bookmarkEnd w:id="3"/>
+      <w:r>
+        <w:rPr>
+          <w:rStyle w:val="13"/>
+        </w:rPr>
+        <w:t>-zeng/Analyzing-the-Correlation-Between-Retail-Traders--Sentiments-and-Equity-Market-Movements</w:t>
+      </w:r>
+      <w:r>
+        <w:rPr>
+          <w:rStyle w:val="15"/>
         </w:rPr>
         <w:fldChar w:fldCharType="end"/>
       </w:r>
@@ -5551,7 +5760,7 @@
     <w:name w:val="heading 1"/>
     <w:basedOn w:val="1"/>
     <w:next w:val="1"/>
-    <w:link w:val="18"/>
+    <w:link w:val="19"/>
     <w:qFormat/>
     <w:uiPriority w:val="0"/>
     <w:pPr>
@@ -5572,7 +5781,7 @@
     <w:name w:val="heading 2"/>
     <w:basedOn w:val="1"/>
     <w:next w:val="1"/>
-    <w:link w:val="19"/>
+    <w:link w:val="20"/>
     <w:qFormat/>
     <w:uiPriority w:val="0"/>
     <w:pPr>
@@ -5593,7 +5802,7 @@
     <w:name w:val="heading 3"/>
     <w:basedOn w:val="1"/>
     <w:next w:val="1"/>
-    <w:link w:val="20"/>
+    <w:link w:val="21"/>
     <w:qFormat/>
     <w:uiPriority w:val="0"/>
     <w:pPr>
@@ -5635,7 +5844,7 @@
   <w:style w:type="paragraph" w:styleId="5">
     <w:name w:val="Body Text"/>
     <w:basedOn w:val="1"/>
-    <w:link w:val="21"/>
+    <w:link w:val="22"/>
     <w:qFormat/>
     <w:uiPriority w:val="0"/>
     <w:pPr>
@@ -5650,7 +5859,7 @@
   <w:style w:type="paragraph" w:styleId="6">
     <w:name w:val="footer"/>
     <w:basedOn w:val="1"/>
-    <w:link w:val="17"/>
+    <w:link w:val="18"/>
     <w:unhideWhenUsed/>
     <w:qFormat/>
     <w:uiPriority w:val="99"/>
@@ -5669,7 +5878,7 @@
   <w:style w:type="paragraph" w:styleId="7">
     <w:name w:val="header"/>
     <w:basedOn w:val="1"/>
-    <w:link w:val="16"/>
+    <w:link w:val="17"/>
     <w:unhideWhenUsed/>
     <w:qFormat/>
     <w:uiPriority w:val="0"/>
@@ -5705,7 +5914,7 @@
     <w:name w:val="Title"/>
     <w:basedOn w:val="1"/>
     <w:next w:val="1"/>
-    <w:link w:val="23"/>
+    <w:link w:val="24"/>
     <w:qFormat/>
     <w:uiPriority w:val="10"/>
     <w:pPr>
@@ -5732,6 +5941,17 @@
     </w:rPr>
   </w:style>
   <w:style w:type="character" w:styleId="13">
+    <w:name w:val="FollowedHyperlink"/>
+    <w:basedOn w:val="11"/>
+    <w:semiHidden/>
+    <w:unhideWhenUsed/>
+    <w:uiPriority w:val="99"/>
+    <w:rPr>
+      <w:color w:val="800080"/>
+      <w:u w:val="single"/>
+    </w:rPr>
+  </w:style>
+  <w:style w:type="character" w:styleId="14">
     <w:name w:val="Emphasis"/>
     <w:basedOn w:val="11"/>
     <w:qFormat/>
@@ -5740,7 +5960,7 @@
       <w:i/>
     </w:rPr>
   </w:style>
-  <w:style w:type="character" w:styleId="14">
+  <w:style w:type="character" w:styleId="15">
     <w:name w:val="Hyperlink"/>
     <w:qFormat/>
     <w:uiPriority w:val="0"/>
@@ -5749,7 +5969,7 @@
       <w:u w:val="single"/>
     </w:rPr>
   </w:style>
-  <w:style w:type="character" w:styleId="15">
+  <w:style w:type="character" w:styleId="16">
     <w:name w:val="HTML Code"/>
     <w:basedOn w:val="11"/>
     <w:semiHidden/>
@@ -5762,7 +5982,7 @@
       <w:szCs w:val="24"/>
     </w:rPr>
   </w:style>
-  <w:style w:type="character" w:customStyle="1" w:styleId="16">
+  <w:style w:type="character" w:customStyle="1" w:styleId="17">
     <w:name w:val="Header Char"/>
     <w:basedOn w:val="11"/>
     <w:link w:val="7"/>
@@ -5774,7 +5994,7 @@
       <w:szCs w:val="18"/>
     </w:rPr>
   </w:style>
-  <w:style w:type="character" w:customStyle="1" w:styleId="17">
+  <w:style w:type="character" w:customStyle="1" w:styleId="18">
     <w:name w:val="Footer Char"/>
     <w:basedOn w:val="11"/>
     <w:link w:val="6"/>
@@ -5786,7 +6006,7 @@
       <w:szCs w:val="18"/>
     </w:rPr>
   </w:style>
-  <w:style w:type="character" w:customStyle="1" w:styleId="18">
+  <w:style w:type="character" w:customStyle="1" w:styleId="19">
     <w:name w:val="Heading 1 Char"/>
     <w:basedOn w:val="11"/>
     <w:link w:val="2"/>
@@ -5802,7 +6022,7 @@
       <w:lang w:eastAsia="en-US"/>
     </w:rPr>
   </w:style>
-  <w:style w:type="character" w:customStyle="1" w:styleId="19">
+  <w:style w:type="character" w:customStyle="1" w:styleId="20">
     <w:name w:val="Heading 2 Char"/>
     <w:basedOn w:val="11"/>
     <w:link w:val="3"/>
@@ -5816,7 +6036,7 @@
       <w:lang w:eastAsia="en-US"/>
     </w:rPr>
   </w:style>
-  <w:style w:type="character" w:customStyle="1" w:styleId="20">
+  <w:style w:type="character" w:customStyle="1" w:styleId="21">
     <w:name w:val="Heading 3 Char"/>
     <w:basedOn w:val="11"/>
     <w:link w:val="4"/>
@@ -5829,7 +6049,7 @@
       <w:sz w:val="28"/>
     </w:rPr>
   </w:style>
-  <w:style w:type="character" w:customStyle="1" w:styleId="21">
+  <w:style w:type="character" w:customStyle="1" w:styleId="22">
     <w:name w:val="Body Text Char"/>
     <w:basedOn w:val="11"/>
     <w:link w:val="5"/>
@@ -5843,7 +6063,7 @@
       <w:lang w:eastAsia="en-GB" w:bidi="ar-AE"/>
     </w:rPr>
   </w:style>
-  <w:style w:type="character" w:customStyle="1" w:styleId="22">
+  <w:style w:type="character" w:customStyle="1" w:styleId="23">
     <w:name w:val="Unresolved Mention1"/>
     <w:basedOn w:val="11"/>
     <w:semiHidden/>
@@ -5855,7 +6075,7 @@
       <w:shd w:val="clear" w:color="auto" w:fill="E1DFDD"/>
     </w:rPr>
   </w:style>
-  <w:style w:type="character" w:customStyle="1" w:styleId="23">
+  <w:style w:type="character" w:customStyle="1" w:styleId="24">
     <w:name w:val="Title Char"/>
     <w:basedOn w:val="11"/>
     <w:link w:val="9"/>
@@ -5871,7 +6091,7 @@
       <w:lang w:eastAsia="en-US"/>
     </w:rPr>
   </w:style>
-  <w:style w:type="paragraph" w:styleId="24">
+  <w:style w:type="paragraph" w:styleId="25">
     <w:name w:val="List Paragraph"/>
     <w:basedOn w:val="1"/>
     <w:qFormat/>
@@ -5880,7 +6100,7 @@
       <w:ind w:firstLine="420" w:firstLineChars="200"/>
     </w:pPr>
   </w:style>
-  <w:style w:type="character" w:styleId="25">
+  <w:style w:type="character" w:styleId="26">
     <w:name w:val="Placeholder Text"/>
     <w:basedOn w:val="11"/>
     <w:semiHidden/>

</xml_diff>

<commit_message>
changed subject me to us we our, added tables
</commit_message>
<xml_diff>
--- a/Reports/Midterm_Report.docx
+++ b/Reports/Midterm_Report.docx
@@ -2356,12 +2356,6 @@
             <w:insideH w:val="single" w:color="auto" w:sz="4" w:space="0"/>
             <w:insideV w:val="single" w:color="auto" w:sz="4" w:space="0"/>
           </w:tblBorders>
-          <w:tblCellMar>
-            <w:top w:w="0" w:type="dxa"/>
-            <w:left w:w="108" w:type="dxa"/>
-            <w:bottom w:w="0" w:type="dxa"/>
-            <w:right w:w="108" w:type="dxa"/>
-          </w:tblCellMar>
         </w:tblPrEx>
         <w:tc>
           <w:tcPr>
@@ -3146,7 +3140,20 @@
         <w:rPr>
           <w:rFonts w:hint="eastAsia" w:eastAsiaTheme="minorEastAsia"/>
         </w:rPr>
-        <w:t>When confronted with the drop in testing accuracy, I initiated a comparative study involving different machine learning models. The objective was to discern if the discrepancy in performance was a result of the training data's quality or if it stemmed from the chosen model's limitations.</w:t>
+        <w:t xml:space="preserve">When confronted with the drop in testing accuracy, </w:t>
+      </w:r>
+      <w:r>
+        <w:rPr>
+          <w:rFonts w:hint="eastAsia" w:eastAsiaTheme="minorEastAsia"/>
+          <w:lang w:eastAsia="zh-CN"/>
+        </w:rPr>
+        <w:t>we</w:t>
+      </w:r>
+      <w:r>
+        <w:rPr>
+          <w:rFonts w:hint="eastAsia" w:eastAsiaTheme="minorEastAsia"/>
+        </w:rPr>
+        <w:t xml:space="preserve"> initiated a comparative study involving different machine learning models. The objective was to discern if the discrepancy in performance was a result of the training data's quality or if it stemmed from the chosen model's limitations.</w:t>
       </w:r>
     </w:p>
     <w:p>
@@ -3160,7 +3167,20 @@
         <w:rPr>
           <w:rFonts w:hint="eastAsia" w:eastAsiaTheme="minorEastAsia"/>
         </w:rPr>
-        <w:t>In pursuit of a thorough comparative analysis, I carefully chose a diverse array of machine learning models, each renowned for its specific strengths in handling sentiment analysis tasks and its adaptability across various data types. The ensemble of models included the Naive Bayes classifier, well-regarded for its simplicity and robustness, the Random Forest, which excels in capturing complex relationships within data, and XGBoost, a highly versatile model known for its efficiency and performance across a broad spectrum of tasks. This selection was not arbitrary; it aimed to illuminate whether the observed dip in testing accuracy could be attributed to the intricacies of the model itself or if it was intricately tied to the composition of the training data.</w:t>
+        <w:t xml:space="preserve">In pursuit of a thorough comparative analysis, </w:t>
+      </w:r>
+      <w:r>
+        <w:rPr>
+          <w:rFonts w:hint="eastAsia" w:eastAsiaTheme="minorEastAsia"/>
+          <w:lang w:eastAsia="zh-CN"/>
+        </w:rPr>
+        <w:t>we</w:t>
+      </w:r>
+      <w:r>
+        <w:rPr>
+          <w:rFonts w:hint="eastAsia" w:eastAsiaTheme="minorEastAsia"/>
+        </w:rPr>
+        <w:t xml:space="preserve"> carefully chose a diverse array of machine learning models, each renowned for its specific strengths in handling sentiment analysis tasks and its adaptability across various data types. The ensemble of models included the Naive Bayes classifier, well-regarded for its simplicity and robustness, the Random Forest, which excels in capturing complex relationships within data, and XGBoost, a highly versatile model known for its efficiency and performance across a broad spectrum of tasks. This selection was not arbitrary; it aimed to illuminate whether the observed dip in testing accuracy could be attributed to the intricacies of the model itself or if it was intricately tied to the composition of the training data.</w:t>
       </w:r>
     </w:p>
     <w:p>
@@ -4121,6 +4141,12 @@
             <w:insideH w:val="single" w:color="auto" w:sz="4" w:space="0"/>
             <w:insideV w:val="single" w:color="auto" w:sz="4" w:space="0"/>
           </w:tblBorders>
+          <w:tblCellMar>
+            <w:top w:w="0" w:type="dxa"/>
+            <w:left w:w="108" w:type="dxa"/>
+            <w:bottom w:w="0" w:type="dxa"/>
+            <w:right w:w="108" w:type="dxa"/>
+          </w:tblCellMar>
         </w:tblPrEx>
         <w:tc>
           <w:tcPr>
@@ -5180,8 +5206,6 @@
               </w:rPr>
               <w:t>6.61405629424969</w:t>
             </w:r>
-            <w:bookmarkStart w:id="6" w:name="_GoBack"/>
-            <w:bookmarkEnd w:id="6"/>
           </w:p>
         </w:tc>
       </w:tr>
@@ -5608,7 +5632,20 @@
         <w:rPr>
           <w:rFonts w:hint="eastAsia" w:eastAsiaTheme="minorEastAsia"/>
         </w:rPr>
-        <w:t>This observation led me to a pivotal realization: the primary challenge lay in the composition and quality of the training dataset. Our training dataset, sourced from a broader collection of Twitter posts, encompassed numerous unrelated and irrelevant posts that weren't directly related to the equity market. As a result, the model's performance was hampered by the noise present in this extensive dataset.</w:t>
+        <w:t xml:space="preserve">This observation led </w:t>
+      </w:r>
+      <w:r>
+        <w:rPr>
+          <w:rFonts w:hint="eastAsia" w:eastAsiaTheme="minorEastAsia"/>
+          <w:lang w:eastAsia="zh-CN"/>
+        </w:rPr>
+        <w:t>us</w:t>
+      </w:r>
+      <w:r>
+        <w:rPr>
+          <w:rFonts w:hint="eastAsia" w:eastAsiaTheme="minorEastAsia"/>
+        </w:rPr>
+        <w:t xml:space="preserve"> to a pivotal realization: the primary challenge lay in the composition and quality of the training dataset. Our training dataset, sourced from a broader collection of Twitter posts, encompassed numerous unrelated and irrelevant posts that weren't directly related to the equity market. As a result, the model's performance was hampered by the noise present in this extensive dataset.</w:t>
       </w:r>
     </w:p>
     <w:p>
@@ -5622,7 +5659,15 @@
         <w:rPr>
           <w:rFonts w:hint="eastAsia" w:eastAsiaTheme="minorEastAsia"/>
         </w:rPr>
-        <w:t>To address this, it became apparent that our focus should shift towards enhancing the training data. A two-fold strategy was identified. First, we needed to curate and filter the training dataset to include a more concentrated subset of posts that specifically related to the equity market. Secondly, we should explore incorporating additional labeled data from the smaller, equity-specific datasets to further fine-tune the model.</w:t>
+        <w:t>To address this, it became apparent that our focus should shift towards enhancing the training data. A two-fold strategy was identified. First, we needed to curate and filter the training dataset to include a more concentrated subset of posts that specifically related to the equity market. Secondly, we should explore incorporating additional labeled data from the smaller, equity-specific datasets t</w:t>
+      </w:r>
+      <w:bookmarkStart w:id="6" w:name="_GoBack"/>
+      <w:bookmarkEnd w:id="6"/>
+      <w:r>
+        <w:rPr>
+          <w:rFonts w:hint="eastAsia" w:eastAsiaTheme="minorEastAsia"/>
+        </w:rPr>
+        <w:t>o further fine-tune the model.</w:t>
       </w:r>
     </w:p>
     <w:p>
@@ -5797,7 +5842,7 @@
           <w:rFonts w:hint="eastAsia" w:eastAsiaTheme="minorEastAsia"/>
           <w:lang w:eastAsia="zh-CN"/>
         </w:rPr>
-        <w:t>Back Translation. It involves translating text into another language and then back into the original language, which can introduce subtle phrasing changes. For instance, in one of the text comments, "AAPL's product launch was underwhelming, considering selling my shares," back translation might yield: "AAPL's product launch was disappointing; thinking about divesting my shares."</w:t>
+        <w:t>Back Translation. It involves translating text into another language and then back into the original language, which can introduce subtle phrasing changes. For instance, in one of the text comments, "AAPL's product launch was underwhelming, considering selling our shares," back translation might yield: "AAPL's product launch was disappointing; thinking about divesting our shares."</w:t>
       </w:r>
     </w:p>
     <w:p>
@@ -5817,7 +5862,7 @@
           <w:rFonts w:hint="eastAsia" w:eastAsiaTheme="minorEastAsia"/>
           <w:lang w:eastAsia="zh-CN"/>
         </w:rPr>
-        <w:t>Paraphrasing. It offers alternative sentence structures and expressions. For example, "Just sold my Amazon shares; they've become too expensive," paraphrasing might produce: "I've recently disposed of my Amazon holdings as they've become unaffordable."</w:t>
+        <w:t>Paraphrasing. It offers alternative sentence structures and expressions. For example, "Just sold our Amazon shares; they've become too expensive," paraphrasing might produce: "we've recently disposed of our Amazon holdings as they've become unaffordable."</w:t>
       </w:r>
     </w:p>
     <w:p>
@@ -5837,7 +5882,7 @@
           <w:rFonts w:hint="eastAsia" w:eastAsiaTheme="minorEastAsia"/>
           <w:lang w:eastAsia="zh-CN"/>
         </w:rPr>
-        <w:t>Oversampling/Undersampling. The techniques help address class imbalances, ensuring that sentiment categories are equally represented. If there's an imbalance between positive and negative sentiment comments, oversampling can duplicate examples from the minority class, while undersampling can reduce examples from the majority class to balance the dataset. Here I oversampled the negative data to have a balanced training set.</w:t>
+        <w:t>Oversampling/Undersampling. The techniques help address class imbalances, ensuring that sentiment categories are equally represented. If there's an imbalance between positive and negative sentiment comments, oversampling can duplicate examples from the minority class, while undersampling can reduce examples from the majority class to balance the dataset. Here we oversampled the negative data to have a balanced training set.</w:t>
       </w:r>
     </w:p>
     <w:p>
@@ -5893,118 +5938,1121 @@
           <w:rFonts w:hint="eastAsia" w:eastAsiaTheme="minorEastAsia"/>
           <w:lang w:eastAsia="zh-CN"/>
         </w:rPr>
-        <w:t>To employ the model, I initiated the deployment process via the Hugging Face Query API, utilizing the repository "tarnformnet/Stock-Sentiment-Bert." The performance of this model exceeded our expectations, achieving an accuracy rate of 0.68 on the test dataset. Moreover, I explored an alternative variant known as the ProsusAI/finbert model, which provides softmax outputs for three sentiment labels: positive, negative, and neutral. However, given the binary nature of our testing dataset, I endeavored to further fine-tune the model to align it with the specific requirements of our dataset.</w:t>
-      </w:r>
-    </w:p>
-    <w:p>
-      <w:pPr>
-        <w:pStyle w:val="6"/>
-      </w:pPr>
-      <w:r>
-        <w:drawing>
-          <wp:inline distT="0" distB="0" distL="114300" distR="114300">
-            <wp:extent cx="3336925" cy="1039495"/>
-            <wp:effectExtent l="0" t="0" r="635" b="12065"/>
-            <wp:docPr id="6" name="图片 1"/>
-            <wp:cNvGraphicFramePr>
-              <a:graphicFrameLocks xmlns:a="http://schemas.openxmlformats.org/drawingml/2006/main" noChangeAspect="1"/>
-            </wp:cNvGraphicFramePr>
-            <a:graphic xmlns:a="http://schemas.openxmlformats.org/drawingml/2006/main">
-              <a:graphicData uri="http://schemas.openxmlformats.org/drawingml/2006/picture">
-                <pic:pic xmlns:pic="http://schemas.openxmlformats.org/drawingml/2006/picture">
-                  <pic:nvPicPr>
-                    <pic:cNvPr id="6" name="图片 1"/>
-                    <pic:cNvPicPr>
-                      <a:picLocks noChangeAspect="1"/>
-                    </pic:cNvPicPr>
-                  </pic:nvPicPr>
-                  <pic:blipFill>
-                    <a:blip r:embed="rId11"/>
-                    <a:stretch>
-                      <a:fillRect/>
-                    </a:stretch>
-                  </pic:blipFill>
-                  <pic:spPr>
-                    <a:xfrm>
-                      <a:off x="0" y="0"/>
-                      <a:ext cx="3336925" cy="1039495"/>
-                    </a:xfrm>
-                    <a:prstGeom prst="rect">
-                      <a:avLst/>
-                    </a:prstGeom>
-                    <a:noFill/>
-                    <a:ln>
-                      <a:noFill/>
-                    </a:ln>
-                  </pic:spPr>
-                </pic:pic>
-              </a:graphicData>
-            </a:graphic>
-          </wp:inline>
-        </w:drawing>
-      </w:r>
-    </w:p>
-    <w:p>
-      <w:pPr>
-        <w:pStyle w:val="6"/>
-      </w:pPr>
-      <w:r>
-        <w:drawing>
-          <wp:inline distT="0" distB="0" distL="114300" distR="114300">
-            <wp:extent cx="3329305" cy="720090"/>
-            <wp:effectExtent l="0" t="0" r="8255" b="11430"/>
-            <wp:docPr id="8" name="图片 3"/>
-            <wp:cNvGraphicFramePr>
-              <a:graphicFrameLocks xmlns:a="http://schemas.openxmlformats.org/drawingml/2006/main" noChangeAspect="1"/>
-            </wp:cNvGraphicFramePr>
-            <a:graphic xmlns:a="http://schemas.openxmlformats.org/drawingml/2006/main">
-              <a:graphicData uri="http://schemas.openxmlformats.org/drawingml/2006/picture">
-                <pic:pic xmlns:pic="http://schemas.openxmlformats.org/drawingml/2006/picture">
-                  <pic:nvPicPr>
-                    <pic:cNvPr id="8" name="图片 3"/>
-                    <pic:cNvPicPr>
-                      <a:picLocks noChangeAspect="1"/>
-                    </pic:cNvPicPr>
-                  </pic:nvPicPr>
-                  <pic:blipFill>
-                    <a:blip r:embed="rId12"/>
-                    <a:stretch>
-                      <a:fillRect/>
-                    </a:stretch>
-                  </pic:blipFill>
-                  <pic:spPr>
-                    <a:xfrm>
-                      <a:off x="0" y="0"/>
-                      <a:ext cx="3329305" cy="720090"/>
-                    </a:xfrm>
-                    <a:prstGeom prst="rect">
-                      <a:avLst/>
-                    </a:prstGeom>
-                    <a:noFill/>
-                    <a:ln>
-                      <a:noFill/>
-                    </a:ln>
-                  </pic:spPr>
-                </pic:pic>
-              </a:graphicData>
-            </a:graphic>
-          </wp:inline>
-        </w:drawing>
-      </w:r>
-    </w:p>
-    <w:p>
-      <w:pPr>
-        <w:pStyle w:val="6"/>
-        <w:rPr>
-          <w:lang w:eastAsia="zh-CN"/>
-        </w:rPr>
-      </w:pPr>
-      <w:r>
+        <w:t>To employ the model, we initiated the deployment process via the Hugging Face Query API, utilizing the repository "tarnformnet/Stock-Sentiment-Bert." The performance of this model exceeded our expectations, achieving an accuracy rate of 0.68 on the test dataset. Moreover, we explored an alternative variant known as the ProsusAI/finbert model, which provides softmax outputs for three sentiment labels: positive, negative, and neutral.</w:t>
+      </w:r>
+    </w:p>
+    <w:tbl>
+      <w:tblPr>
+        <w:tblStyle w:val="15"/>
+        <w:tblW w:w="0" w:type="auto"/>
+        <w:tblInd w:w="0" w:type="dxa"/>
+        <w:tblBorders>
+          <w:top w:val="single" w:color="auto" w:sz="4" w:space="0"/>
+          <w:left w:val="single" w:color="auto" w:sz="4" w:space="0"/>
+          <w:bottom w:val="single" w:color="auto" w:sz="4" w:space="0"/>
+          <w:right w:val="single" w:color="auto" w:sz="4" w:space="0"/>
+          <w:insideH w:val="single" w:color="auto" w:sz="4" w:space="0"/>
+          <w:insideV w:val="single" w:color="auto" w:sz="4" w:space="0"/>
+        </w:tblBorders>
+        <w:tblLayout w:type="autofit"/>
+        <w:tblCellMar>
+          <w:left w:w="108" w:type="dxa"/>
+          <w:right w:w="108" w:type="dxa"/>
+        </w:tblCellMar>
+      </w:tblPr>
+      <w:tblGrid>
+        <w:gridCol w:w="916"/>
+        <w:gridCol w:w="912"/>
+        <w:gridCol w:w="910"/>
+        <w:gridCol w:w="912"/>
+        <w:gridCol w:w="911"/>
+      </w:tblGrid>
+      <w:tr>
+        <w:tblPrEx>
+          <w:tblBorders>
+            <w:top w:val="single" w:color="auto" w:sz="4" w:space="0"/>
+            <w:left w:val="single" w:color="auto" w:sz="4" w:space="0"/>
+            <w:bottom w:val="single" w:color="auto" w:sz="4" w:space="0"/>
+            <w:right w:val="single" w:color="auto" w:sz="4" w:space="0"/>
+            <w:insideH w:val="single" w:color="auto" w:sz="4" w:space="0"/>
+            <w:insideV w:val="single" w:color="auto" w:sz="4" w:space="0"/>
+          </w:tblBorders>
+        </w:tblPrEx>
+        <w:trPr>
+          <w:trHeight w:val="528" w:hRule="atLeast"/>
+        </w:trPr>
+        <w:tc>
+          <w:tcPr>
+            <w:tcW w:w="916" w:type="dxa"/>
+            <w:vAlign w:val="top"/>
+          </w:tcPr>
+          <w:p>
+            <w:pPr>
+              <w:pStyle w:val="6"/>
+              <w:rPr>
+                <w:rFonts w:hint="eastAsia" w:ascii="Times New Roman" w:hAnsi="Times New Roman" w:cs="Times New Roman" w:eastAsiaTheme="minorEastAsia"/>
+                <w:sz w:val="18"/>
+                <w:szCs w:val="18"/>
+                <w:vertAlign w:val="baseline"/>
+                <w:lang w:val="en-US" w:eastAsia="zh-CN" w:bidi="ar-AE"/>
+              </w:rPr>
+            </w:pPr>
+            <w:r>
+              <w:rPr>
+                <w:rFonts w:hint="eastAsia" w:eastAsiaTheme="minorEastAsia"/>
+                <w:sz w:val="18"/>
+                <w:szCs w:val="18"/>
+                <w:lang w:eastAsia="zh-CN"/>
+              </w:rPr>
+              <w:t xml:space="preserve">Accuracy  </w:t>
+            </w:r>
+          </w:p>
+        </w:tc>
+        <w:tc>
+          <w:tcPr>
+            <w:tcW w:w="912" w:type="dxa"/>
+            <w:vAlign w:val="top"/>
+          </w:tcPr>
+          <w:p>
+            <w:pPr>
+              <w:rPr>
+                <w:rFonts w:hint="eastAsia" w:eastAsiaTheme="minorEastAsia"/>
+                <w:sz w:val="18"/>
+                <w:szCs w:val="18"/>
+                <w:vertAlign w:val="baseline"/>
+                <w:lang w:val="en-US" w:eastAsia="zh-CN"/>
+              </w:rPr>
+            </w:pPr>
+          </w:p>
+        </w:tc>
+        <w:tc>
+          <w:tcPr>
+            <w:tcW w:w="910" w:type="dxa"/>
+            <w:vAlign w:val="top"/>
+          </w:tcPr>
+          <w:p>
+            <w:pPr>
+              <w:rPr>
+                <w:rFonts w:hint="default" w:eastAsiaTheme="minorEastAsia"/>
+                <w:sz w:val="18"/>
+                <w:szCs w:val="18"/>
+                <w:vertAlign w:val="baseline"/>
+                <w:lang w:val="en-US" w:eastAsia="zh-CN"/>
+              </w:rPr>
+            </w:pPr>
+          </w:p>
+        </w:tc>
+        <w:tc>
+          <w:tcPr>
+            <w:tcW w:w="912" w:type="dxa"/>
+            <w:vAlign w:val="top"/>
+          </w:tcPr>
+          <w:p>
+            <w:pPr>
+              <w:rPr>
+                <w:rFonts w:hint="eastAsia" w:eastAsiaTheme="minorEastAsia"/>
+                <w:sz w:val="18"/>
+                <w:szCs w:val="18"/>
+                <w:vertAlign w:val="baseline"/>
+                <w:lang w:val="en-US" w:eastAsia="zh-CN"/>
+              </w:rPr>
+            </w:pPr>
+            <w:r>
+              <w:rPr>
+                <w:rFonts w:hint="default" w:eastAsiaTheme="minorEastAsia"/>
+                <w:sz w:val="18"/>
+                <w:szCs w:val="18"/>
+                <w:vertAlign w:val="baseline"/>
+                <w:lang w:val="en-US" w:eastAsia="zh-CN"/>
+              </w:rPr>
+              <w:t>0.68</w:t>
+            </w:r>
+          </w:p>
+        </w:tc>
+        <w:tc>
+          <w:tcPr>
+            <w:tcW w:w="911" w:type="dxa"/>
+          </w:tcPr>
+          <w:p>
+            <w:pPr>
+              <w:rPr>
+                <w:rFonts w:hint="default" w:eastAsiaTheme="minorEastAsia"/>
+                <w:sz w:val="18"/>
+                <w:szCs w:val="18"/>
+                <w:vertAlign w:val="baseline"/>
+                <w:lang w:val="en-US" w:eastAsia="zh-CN"/>
+              </w:rPr>
+            </w:pPr>
+            <w:r>
+              <w:rPr>
+                <w:rFonts w:hint="default" w:eastAsiaTheme="minorEastAsia"/>
+                <w:sz w:val="18"/>
+                <w:szCs w:val="18"/>
+                <w:vertAlign w:val="baseline"/>
+                <w:lang w:val="en-US" w:eastAsia="zh-CN"/>
+              </w:rPr>
+              <w:t>5</w:t>
+            </w:r>
+            <w:r>
+              <w:rPr>
+                <w:rFonts w:hint="eastAsia"/>
+                <w:sz w:val="18"/>
+                <w:szCs w:val="18"/>
+                <w:vertAlign w:val="baseline"/>
+                <w:lang w:val="en-US" w:eastAsia="zh-CN"/>
+              </w:rPr>
+              <w:t>0</w:t>
+            </w:r>
+          </w:p>
+        </w:tc>
+      </w:tr>
+      <w:tr>
+        <w:tblPrEx>
+          <w:tblBorders>
+            <w:top w:val="single" w:color="auto" w:sz="4" w:space="0"/>
+            <w:left w:val="single" w:color="auto" w:sz="4" w:space="0"/>
+            <w:bottom w:val="single" w:color="auto" w:sz="4" w:space="0"/>
+            <w:right w:val="single" w:color="auto" w:sz="4" w:space="0"/>
+            <w:insideH w:val="single" w:color="auto" w:sz="4" w:space="0"/>
+            <w:insideV w:val="single" w:color="auto" w:sz="4" w:space="0"/>
+          </w:tblBorders>
+          <w:tblCellMar>
+            <w:left w:w="108" w:type="dxa"/>
+            <w:right w:w="108" w:type="dxa"/>
+          </w:tblCellMar>
+        </w:tblPrEx>
+        <w:tc>
+          <w:tcPr>
+            <w:tcW w:w="916" w:type="dxa"/>
+            <w:vAlign w:val="top"/>
+          </w:tcPr>
+          <w:p>
+            <w:pPr>
+              <w:pStyle w:val="6"/>
+              <w:rPr>
+                <w:rFonts w:hint="eastAsia" w:ascii="Times New Roman" w:hAnsi="Times New Roman" w:cs="Times New Roman" w:eastAsiaTheme="minorEastAsia"/>
+                <w:sz w:val="18"/>
+                <w:szCs w:val="18"/>
+                <w:vertAlign w:val="baseline"/>
+                <w:lang w:val="en-US" w:eastAsia="zh-CN" w:bidi="ar-AE"/>
+              </w:rPr>
+            </w:pPr>
+            <w:r>
+              <w:rPr>
+                <w:rFonts w:hint="eastAsia" w:eastAsiaTheme="minorEastAsia"/>
+                <w:sz w:val="18"/>
+                <w:szCs w:val="18"/>
+                <w:lang w:eastAsia="zh-CN"/>
+              </w:rPr>
+              <w:t>Macro Avg</w:t>
+            </w:r>
+          </w:p>
+        </w:tc>
+        <w:tc>
+          <w:tcPr>
+            <w:tcW w:w="912" w:type="dxa"/>
+            <w:vAlign w:val="top"/>
+          </w:tcPr>
+          <w:p>
+            <w:pPr>
+              <w:rPr>
+                <w:rFonts w:hint="default" w:eastAsiaTheme="minorEastAsia"/>
+                <w:sz w:val="18"/>
+                <w:szCs w:val="18"/>
+                <w:vertAlign w:val="baseline"/>
+                <w:lang w:val="en-US" w:eastAsia="zh-CN"/>
+              </w:rPr>
+            </w:pPr>
+            <w:r>
+              <w:rPr>
+                <w:rFonts w:hint="default" w:eastAsiaTheme="minorEastAsia"/>
+                <w:sz w:val="18"/>
+                <w:szCs w:val="18"/>
+                <w:vertAlign w:val="baseline"/>
+                <w:lang w:val="en-US" w:eastAsia="zh-CN"/>
+              </w:rPr>
+              <w:t>0.</w:t>
+            </w:r>
+            <w:r>
+              <w:rPr>
+                <w:rFonts w:hint="eastAsia"/>
+                <w:sz w:val="18"/>
+                <w:szCs w:val="18"/>
+                <w:vertAlign w:val="baseline"/>
+                <w:lang w:val="en-US" w:eastAsia="zh-CN"/>
+              </w:rPr>
+              <w:t>47</w:t>
+            </w:r>
+          </w:p>
+        </w:tc>
+        <w:tc>
+          <w:tcPr>
+            <w:tcW w:w="910" w:type="dxa"/>
+            <w:vAlign w:val="top"/>
+          </w:tcPr>
+          <w:p>
+            <w:pPr>
+              <w:rPr>
+                <w:rFonts w:hint="default" w:eastAsiaTheme="minorEastAsia"/>
+                <w:sz w:val="18"/>
+                <w:szCs w:val="18"/>
+                <w:vertAlign w:val="baseline"/>
+                <w:lang w:val="en-US" w:eastAsia="zh-CN"/>
+              </w:rPr>
+            </w:pPr>
+            <w:r>
+              <w:rPr>
+                <w:rFonts w:hint="default" w:eastAsiaTheme="minorEastAsia"/>
+                <w:sz w:val="18"/>
+                <w:szCs w:val="18"/>
+                <w:vertAlign w:val="baseline"/>
+                <w:lang w:val="en-US" w:eastAsia="zh-CN"/>
+              </w:rPr>
+              <w:t>0.46</w:t>
+            </w:r>
+          </w:p>
+        </w:tc>
+        <w:tc>
+          <w:tcPr>
+            <w:tcW w:w="912" w:type="dxa"/>
+            <w:vAlign w:val="top"/>
+          </w:tcPr>
+          <w:p>
+            <w:pPr>
+              <w:rPr>
+                <w:rFonts w:hint="default" w:eastAsiaTheme="minorEastAsia"/>
+                <w:sz w:val="18"/>
+                <w:szCs w:val="18"/>
+                <w:vertAlign w:val="baseline"/>
+                <w:lang w:val="en-US" w:eastAsia="zh-CN"/>
+              </w:rPr>
+            </w:pPr>
+            <w:r>
+              <w:rPr>
+                <w:rFonts w:hint="default" w:eastAsiaTheme="minorEastAsia"/>
+                <w:sz w:val="18"/>
+                <w:szCs w:val="18"/>
+                <w:vertAlign w:val="baseline"/>
+                <w:lang w:val="en-US" w:eastAsia="zh-CN"/>
+              </w:rPr>
+              <w:t>0.</w:t>
+            </w:r>
+            <w:r>
+              <w:rPr>
+                <w:rFonts w:hint="eastAsia"/>
+                <w:sz w:val="18"/>
+                <w:szCs w:val="18"/>
+                <w:vertAlign w:val="baseline"/>
+                <w:lang w:val="en-US" w:eastAsia="zh-CN"/>
+              </w:rPr>
+              <w:t>46</w:t>
+            </w:r>
+          </w:p>
+        </w:tc>
+        <w:tc>
+          <w:tcPr>
+            <w:tcW w:w="911" w:type="dxa"/>
+          </w:tcPr>
+          <w:p>
+            <w:pPr>
+              <w:rPr>
+                <w:rFonts w:hint="default" w:eastAsiaTheme="minorEastAsia"/>
+                <w:sz w:val="18"/>
+                <w:szCs w:val="18"/>
+                <w:vertAlign w:val="baseline"/>
+                <w:lang w:val="en-US" w:eastAsia="zh-CN"/>
+              </w:rPr>
+            </w:pPr>
+            <w:r>
+              <w:rPr>
+                <w:rFonts w:hint="default" w:eastAsiaTheme="minorEastAsia"/>
+                <w:sz w:val="18"/>
+                <w:szCs w:val="18"/>
+                <w:vertAlign w:val="baseline"/>
+                <w:lang w:val="en-US" w:eastAsia="zh-CN"/>
+              </w:rPr>
+              <w:t>5</w:t>
+            </w:r>
+            <w:r>
+              <w:rPr>
+                <w:rFonts w:hint="eastAsia"/>
+                <w:sz w:val="18"/>
+                <w:szCs w:val="18"/>
+                <w:vertAlign w:val="baseline"/>
+                <w:lang w:val="en-US" w:eastAsia="zh-CN"/>
+              </w:rPr>
+              <w:t>0</w:t>
+            </w:r>
+          </w:p>
+        </w:tc>
+      </w:tr>
+      <w:tr>
+        <w:tblPrEx>
+          <w:tblBorders>
+            <w:top w:val="single" w:color="auto" w:sz="4" w:space="0"/>
+            <w:left w:val="single" w:color="auto" w:sz="4" w:space="0"/>
+            <w:bottom w:val="single" w:color="auto" w:sz="4" w:space="0"/>
+            <w:right w:val="single" w:color="auto" w:sz="4" w:space="0"/>
+            <w:insideH w:val="single" w:color="auto" w:sz="4" w:space="0"/>
+            <w:insideV w:val="single" w:color="auto" w:sz="4" w:space="0"/>
+          </w:tblBorders>
+          <w:tblCellMar>
+            <w:left w:w="108" w:type="dxa"/>
+            <w:right w:w="108" w:type="dxa"/>
+          </w:tblCellMar>
+        </w:tblPrEx>
+        <w:tc>
+          <w:tcPr>
+            <w:tcW w:w="916" w:type="dxa"/>
+            <w:vAlign w:val="top"/>
+          </w:tcPr>
+          <w:p>
+            <w:pPr>
+              <w:pStyle w:val="6"/>
+              <w:rPr>
+                <w:rFonts w:hint="eastAsia" w:ascii="Times New Roman" w:hAnsi="Times New Roman" w:cs="Times New Roman" w:eastAsiaTheme="minorEastAsia"/>
+                <w:sz w:val="18"/>
+                <w:szCs w:val="18"/>
+                <w:vertAlign w:val="baseline"/>
+                <w:lang w:val="en-US" w:eastAsia="zh-CN" w:bidi="ar-AE"/>
+              </w:rPr>
+            </w:pPr>
+            <w:r>
+              <w:rPr>
+                <w:rFonts w:hint="eastAsia" w:eastAsiaTheme="minorEastAsia"/>
+                <w:sz w:val="18"/>
+                <w:szCs w:val="18"/>
+                <w:lang w:eastAsia="zh-CN"/>
+              </w:rPr>
+              <w:t>Weighted Avg</w:t>
+            </w:r>
+          </w:p>
+        </w:tc>
+        <w:tc>
+          <w:tcPr>
+            <w:tcW w:w="912" w:type="dxa"/>
+            <w:vAlign w:val="top"/>
+          </w:tcPr>
+          <w:p>
+            <w:pPr>
+              <w:rPr>
+                <w:rFonts w:hint="default" w:eastAsiaTheme="minorEastAsia"/>
+                <w:sz w:val="18"/>
+                <w:szCs w:val="18"/>
+                <w:vertAlign w:val="baseline"/>
+                <w:lang w:val="en-US" w:eastAsia="zh-CN"/>
+              </w:rPr>
+            </w:pPr>
+            <w:r>
+              <w:rPr>
+                <w:rFonts w:hint="default" w:eastAsiaTheme="minorEastAsia"/>
+                <w:sz w:val="18"/>
+                <w:szCs w:val="18"/>
+                <w:vertAlign w:val="baseline"/>
+                <w:lang w:val="en-US" w:eastAsia="zh-CN"/>
+              </w:rPr>
+              <w:t>0.74</w:t>
+            </w:r>
+          </w:p>
+        </w:tc>
+        <w:tc>
+          <w:tcPr>
+            <w:tcW w:w="910" w:type="dxa"/>
+            <w:vAlign w:val="top"/>
+          </w:tcPr>
+          <w:p>
+            <w:pPr>
+              <w:rPr>
+                <w:rFonts w:hint="default" w:eastAsiaTheme="minorEastAsia"/>
+                <w:sz w:val="18"/>
+                <w:szCs w:val="18"/>
+                <w:vertAlign w:val="baseline"/>
+                <w:lang w:val="en-US" w:eastAsia="zh-CN"/>
+              </w:rPr>
+            </w:pPr>
+            <w:r>
+              <w:rPr>
+                <w:rFonts w:hint="default" w:eastAsiaTheme="minorEastAsia"/>
+                <w:sz w:val="18"/>
+                <w:szCs w:val="18"/>
+                <w:vertAlign w:val="baseline"/>
+                <w:lang w:val="en-US" w:eastAsia="zh-CN"/>
+              </w:rPr>
+              <w:t>0.</w:t>
+            </w:r>
+            <w:r>
+              <w:rPr>
+                <w:rFonts w:hint="eastAsia"/>
+                <w:sz w:val="18"/>
+                <w:szCs w:val="18"/>
+                <w:vertAlign w:val="baseline"/>
+                <w:lang w:val="en-US" w:eastAsia="zh-CN"/>
+              </w:rPr>
+              <w:t>68</w:t>
+            </w:r>
+          </w:p>
+        </w:tc>
+        <w:tc>
+          <w:tcPr>
+            <w:tcW w:w="912" w:type="dxa"/>
+            <w:vAlign w:val="top"/>
+          </w:tcPr>
+          <w:p>
+            <w:pPr>
+              <w:rPr>
+                <w:rFonts w:hint="default" w:eastAsiaTheme="minorEastAsia"/>
+                <w:sz w:val="18"/>
+                <w:szCs w:val="18"/>
+                <w:vertAlign w:val="baseline"/>
+                <w:lang w:val="en-US" w:eastAsia="zh-CN"/>
+              </w:rPr>
+            </w:pPr>
+            <w:r>
+              <w:rPr>
+                <w:rFonts w:hint="default" w:eastAsiaTheme="minorEastAsia"/>
+                <w:sz w:val="18"/>
+                <w:szCs w:val="18"/>
+                <w:vertAlign w:val="baseline"/>
+                <w:lang w:val="en-US" w:eastAsia="zh-CN"/>
+              </w:rPr>
+              <w:t>0.</w:t>
+            </w:r>
+            <w:r>
+              <w:rPr>
+                <w:rFonts w:hint="eastAsia"/>
+                <w:sz w:val="18"/>
+                <w:szCs w:val="18"/>
+                <w:vertAlign w:val="baseline"/>
+                <w:lang w:val="en-US" w:eastAsia="zh-CN"/>
+              </w:rPr>
+              <w:t>71</w:t>
+            </w:r>
+          </w:p>
+        </w:tc>
+        <w:tc>
+          <w:tcPr>
+            <w:tcW w:w="911" w:type="dxa"/>
+          </w:tcPr>
+          <w:p>
+            <w:pPr>
+              <w:rPr>
+                <w:rFonts w:hint="default" w:eastAsiaTheme="minorEastAsia"/>
+                <w:sz w:val="18"/>
+                <w:szCs w:val="18"/>
+                <w:vertAlign w:val="baseline"/>
+                <w:lang w:val="en-US" w:eastAsia="zh-CN"/>
+              </w:rPr>
+            </w:pPr>
+            <w:r>
+              <w:rPr>
+                <w:rFonts w:hint="default" w:eastAsiaTheme="minorEastAsia"/>
+                <w:sz w:val="18"/>
+                <w:szCs w:val="18"/>
+                <w:vertAlign w:val="baseline"/>
+                <w:lang w:val="en-US" w:eastAsia="zh-CN"/>
+              </w:rPr>
+              <w:t>5</w:t>
+            </w:r>
+            <w:r>
+              <w:rPr>
+                <w:rFonts w:hint="eastAsia"/>
+                <w:sz w:val="18"/>
+                <w:szCs w:val="18"/>
+                <w:vertAlign w:val="baseline"/>
+                <w:lang w:val="en-US" w:eastAsia="zh-CN"/>
+              </w:rPr>
+              <w:t>0</w:t>
+            </w:r>
+          </w:p>
+        </w:tc>
+      </w:tr>
+    </w:tbl>
+    <w:p>
+      <w:pPr>
+        <w:pStyle w:val="6"/>
+      </w:pPr>
+      <w:r>
+        <w:rPr>
+          <w:rFonts w:hint="eastAsia" w:eastAsiaTheme="minorEastAsia"/>
+          <w:lang w:eastAsia="zh-CN"/>
+        </w:rPr>
+        <w:t xml:space="preserve">However, given the binary nature of our testing dataset, </w:t>
+      </w:r>
+      <w:r>
+        <w:rPr>
+          <w:rFonts w:hint="eastAsia" w:eastAsiaTheme="minorEastAsia"/>
+          <w:lang w:val="en-US" w:eastAsia="zh-CN"/>
+        </w:rPr>
+        <w:t xml:space="preserve">the accuracy is not good on the testing data with accuracy rate only 0.27. So, </w:t>
+      </w:r>
+      <w:r>
+        <w:rPr>
+          <w:rFonts w:hint="eastAsia" w:eastAsiaTheme="minorEastAsia"/>
+          <w:lang w:eastAsia="zh-CN"/>
+        </w:rPr>
+        <w:t>we endeavored to further fine-tune the model to align it with the specific requirements of our dataset.</w:t>
+      </w:r>
+    </w:p>
+    <w:tbl>
+      <w:tblPr>
+        <w:tblStyle w:val="15"/>
+        <w:tblW w:w="0" w:type="auto"/>
+        <w:tblInd w:w="0" w:type="dxa"/>
+        <w:tblBorders>
+          <w:top w:val="single" w:color="auto" w:sz="4" w:space="0"/>
+          <w:left w:val="single" w:color="auto" w:sz="4" w:space="0"/>
+          <w:bottom w:val="single" w:color="auto" w:sz="4" w:space="0"/>
+          <w:right w:val="single" w:color="auto" w:sz="4" w:space="0"/>
+          <w:insideH w:val="single" w:color="auto" w:sz="4" w:space="0"/>
+          <w:insideV w:val="single" w:color="auto" w:sz="4" w:space="0"/>
+        </w:tblBorders>
+        <w:tblLayout w:type="autofit"/>
+        <w:tblCellMar>
+          <w:top w:w="0" w:type="dxa"/>
+          <w:left w:w="108" w:type="dxa"/>
+          <w:bottom w:w="0" w:type="dxa"/>
+          <w:right w:w="108" w:type="dxa"/>
+        </w:tblCellMar>
+      </w:tblPr>
+      <w:tblGrid>
+        <w:gridCol w:w="916"/>
+        <w:gridCol w:w="912"/>
+        <w:gridCol w:w="910"/>
+        <w:gridCol w:w="912"/>
+        <w:gridCol w:w="911"/>
+      </w:tblGrid>
+      <w:tr>
+        <w:tblPrEx>
+          <w:tblBorders>
+            <w:top w:val="single" w:color="auto" w:sz="4" w:space="0"/>
+            <w:left w:val="single" w:color="auto" w:sz="4" w:space="0"/>
+            <w:bottom w:val="single" w:color="auto" w:sz="4" w:space="0"/>
+            <w:right w:val="single" w:color="auto" w:sz="4" w:space="0"/>
+            <w:insideH w:val="single" w:color="auto" w:sz="4" w:space="0"/>
+            <w:insideV w:val="single" w:color="auto" w:sz="4" w:space="0"/>
+          </w:tblBorders>
+          <w:tblCellMar>
+            <w:top w:w="0" w:type="dxa"/>
+            <w:left w:w="108" w:type="dxa"/>
+            <w:bottom w:w="0" w:type="dxa"/>
+            <w:right w:w="108" w:type="dxa"/>
+          </w:tblCellMar>
+        </w:tblPrEx>
+        <w:trPr>
+          <w:trHeight w:val="528" w:hRule="atLeast"/>
+        </w:trPr>
+        <w:tc>
+          <w:tcPr>
+            <w:tcW w:w="916" w:type="dxa"/>
+            <w:vAlign w:val="top"/>
+          </w:tcPr>
+          <w:p>
+            <w:pPr>
+              <w:pStyle w:val="6"/>
+              <w:rPr>
+                <w:rFonts w:hint="eastAsia" w:ascii="Times New Roman" w:hAnsi="Times New Roman" w:cs="Times New Roman" w:eastAsiaTheme="minorEastAsia"/>
+                <w:sz w:val="18"/>
+                <w:szCs w:val="18"/>
+                <w:vertAlign w:val="baseline"/>
+                <w:lang w:val="en-US" w:eastAsia="zh-CN" w:bidi="ar-AE"/>
+              </w:rPr>
+            </w:pPr>
+            <w:r>
+              <w:rPr>
+                <w:rFonts w:hint="eastAsia" w:eastAsiaTheme="minorEastAsia"/>
+                <w:sz w:val="18"/>
+                <w:szCs w:val="18"/>
+                <w:lang w:eastAsia="zh-CN"/>
+              </w:rPr>
+              <w:t xml:space="preserve">Accuracy  </w:t>
+            </w:r>
+          </w:p>
+        </w:tc>
+        <w:tc>
+          <w:tcPr>
+            <w:tcW w:w="912" w:type="dxa"/>
+            <w:vAlign w:val="top"/>
+          </w:tcPr>
+          <w:p>
+            <w:pPr>
+              <w:rPr>
+                <w:rFonts w:hint="eastAsia" w:eastAsiaTheme="minorEastAsia"/>
+                <w:sz w:val="18"/>
+                <w:szCs w:val="18"/>
+                <w:vertAlign w:val="baseline"/>
+                <w:lang w:val="en-US" w:eastAsia="zh-CN"/>
+              </w:rPr>
+            </w:pPr>
+          </w:p>
+        </w:tc>
+        <w:tc>
+          <w:tcPr>
+            <w:tcW w:w="910" w:type="dxa"/>
+            <w:vAlign w:val="top"/>
+          </w:tcPr>
+          <w:p>
+            <w:pPr>
+              <w:rPr>
+                <w:rFonts w:hint="default" w:eastAsiaTheme="minorEastAsia"/>
+                <w:sz w:val="18"/>
+                <w:szCs w:val="18"/>
+                <w:vertAlign w:val="baseline"/>
+                <w:lang w:val="en-US" w:eastAsia="zh-CN"/>
+              </w:rPr>
+            </w:pPr>
+          </w:p>
+        </w:tc>
+        <w:tc>
+          <w:tcPr>
+            <w:tcW w:w="912" w:type="dxa"/>
+            <w:vAlign w:val="top"/>
+          </w:tcPr>
+          <w:p>
+            <w:pPr>
+              <w:rPr>
+                <w:rFonts w:hint="default" w:eastAsiaTheme="minorEastAsia"/>
+                <w:sz w:val="18"/>
+                <w:szCs w:val="18"/>
+                <w:vertAlign w:val="baseline"/>
+                <w:lang w:val="en-US" w:eastAsia="zh-CN"/>
+              </w:rPr>
+            </w:pPr>
+            <w:r>
+              <w:rPr>
+                <w:rFonts w:hint="default" w:eastAsiaTheme="minorEastAsia"/>
+                <w:sz w:val="18"/>
+                <w:szCs w:val="18"/>
+                <w:vertAlign w:val="baseline"/>
+                <w:lang w:val="en-US" w:eastAsia="zh-CN"/>
+              </w:rPr>
+              <w:t>0.</w:t>
+            </w:r>
+            <w:r>
+              <w:rPr>
+                <w:rFonts w:hint="eastAsia"/>
+                <w:sz w:val="18"/>
+                <w:szCs w:val="18"/>
+                <w:vertAlign w:val="baseline"/>
+                <w:lang w:val="en-US" w:eastAsia="zh-CN"/>
+              </w:rPr>
+              <w:t>27</w:t>
+            </w:r>
+          </w:p>
+        </w:tc>
+        <w:tc>
+          <w:tcPr>
+            <w:tcW w:w="911" w:type="dxa"/>
+          </w:tcPr>
+          <w:p>
+            <w:pPr>
+              <w:rPr>
+                <w:rFonts w:hint="default" w:eastAsiaTheme="minorEastAsia"/>
+                <w:sz w:val="18"/>
+                <w:szCs w:val="18"/>
+                <w:vertAlign w:val="baseline"/>
+                <w:lang w:val="en-US" w:eastAsia="zh-CN"/>
+              </w:rPr>
+            </w:pPr>
+            <w:r>
+              <w:rPr>
+                <w:rFonts w:hint="eastAsia"/>
+                <w:sz w:val="18"/>
+                <w:szCs w:val="18"/>
+                <w:vertAlign w:val="baseline"/>
+                <w:lang w:val="en-US" w:eastAsia="zh-CN"/>
+              </w:rPr>
+              <w:t>100</w:t>
+            </w:r>
+          </w:p>
+        </w:tc>
+      </w:tr>
+      <w:tr>
+        <w:tblPrEx>
+          <w:tblBorders>
+            <w:top w:val="single" w:color="auto" w:sz="4" w:space="0"/>
+            <w:left w:val="single" w:color="auto" w:sz="4" w:space="0"/>
+            <w:bottom w:val="single" w:color="auto" w:sz="4" w:space="0"/>
+            <w:right w:val="single" w:color="auto" w:sz="4" w:space="0"/>
+            <w:insideH w:val="single" w:color="auto" w:sz="4" w:space="0"/>
+            <w:insideV w:val="single" w:color="auto" w:sz="4" w:space="0"/>
+          </w:tblBorders>
+          <w:tblCellMar>
+            <w:top w:w="0" w:type="dxa"/>
+            <w:left w:w="108" w:type="dxa"/>
+            <w:bottom w:w="0" w:type="dxa"/>
+            <w:right w:w="108" w:type="dxa"/>
+          </w:tblCellMar>
+        </w:tblPrEx>
+        <w:tc>
+          <w:tcPr>
+            <w:tcW w:w="916" w:type="dxa"/>
+            <w:vAlign w:val="top"/>
+          </w:tcPr>
+          <w:p>
+            <w:pPr>
+              <w:pStyle w:val="6"/>
+              <w:rPr>
+                <w:rFonts w:hint="eastAsia" w:ascii="Times New Roman" w:hAnsi="Times New Roman" w:cs="Times New Roman" w:eastAsiaTheme="minorEastAsia"/>
+                <w:sz w:val="18"/>
+                <w:szCs w:val="18"/>
+                <w:vertAlign w:val="baseline"/>
+                <w:lang w:val="en-US" w:eastAsia="zh-CN" w:bidi="ar-AE"/>
+              </w:rPr>
+            </w:pPr>
+            <w:r>
+              <w:rPr>
+                <w:rFonts w:hint="eastAsia" w:eastAsiaTheme="minorEastAsia"/>
+                <w:sz w:val="18"/>
+                <w:szCs w:val="18"/>
+                <w:lang w:eastAsia="zh-CN"/>
+              </w:rPr>
+              <w:t>Macro Avg</w:t>
+            </w:r>
+          </w:p>
+        </w:tc>
+        <w:tc>
+          <w:tcPr>
+            <w:tcW w:w="912" w:type="dxa"/>
+            <w:vAlign w:val="top"/>
+          </w:tcPr>
+          <w:p>
+            <w:pPr>
+              <w:rPr>
+                <w:rFonts w:hint="default" w:eastAsiaTheme="minorEastAsia"/>
+                <w:sz w:val="18"/>
+                <w:szCs w:val="18"/>
+                <w:vertAlign w:val="baseline"/>
+                <w:lang w:val="en-US" w:eastAsia="zh-CN"/>
+              </w:rPr>
+            </w:pPr>
+            <w:r>
+              <w:rPr>
+                <w:rFonts w:hint="default" w:eastAsiaTheme="minorEastAsia"/>
+                <w:sz w:val="18"/>
+                <w:szCs w:val="18"/>
+                <w:vertAlign w:val="baseline"/>
+                <w:lang w:val="en-US" w:eastAsia="zh-CN"/>
+              </w:rPr>
+              <w:t>0.</w:t>
+            </w:r>
+            <w:r>
+              <w:rPr>
+                <w:rFonts w:hint="eastAsia"/>
+                <w:sz w:val="18"/>
+                <w:szCs w:val="18"/>
+                <w:vertAlign w:val="baseline"/>
+                <w:lang w:val="en-US" w:eastAsia="zh-CN"/>
+              </w:rPr>
+              <w:t>48</w:t>
+            </w:r>
+          </w:p>
+        </w:tc>
+        <w:tc>
+          <w:tcPr>
+            <w:tcW w:w="910" w:type="dxa"/>
+            <w:vAlign w:val="top"/>
+          </w:tcPr>
+          <w:p>
+            <w:pPr>
+              <w:rPr>
+                <w:rFonts w:hint="default" w:eastAsiaTheme="minorEastAsia"/>
+                <w:sz w:val="18"/>
+                <w:szCs w:val="18"/>
+                <w:vertAlign w:val="baseline"/>
+                <w:lang w:val="en-US" w:eastAsia="zh-CN"/>
+              </w:rPr>
+            </w:pPr>
+            <w:r>
+              <w:rPr>
+                <w:rFonts w:hint="default" w:eastAsiaTheme="minorEastAsia"/>
+                <w:sz w:val="18"/>
+                <w:szCs w:val="18"/>
+                <w:vertAlign w:val="baseline"/>
+                <w:lang w:val="en-US" w:eastAsia="zh-CN"/>
+              </w:rPr>
+              <w:t>0.</w:t>
+            </w:r>
+            <w:r>
+              <w:rPr>
+                <w:rFonts w:hint="eastAsia"/>
+                <w:sz w:val="18"/>
+                <w:szCs w:val="18"/>
+                <w:vertAlign w:val="baseline"/>
+                <w:lang w:val="en-US" w:eastAsia="zh-CN"/>
+              </w:rPr>
+              <w:t>21</w:t>
+            </w:r>
+          </w:p>
+        </w:tc>
+        <w:tc>
+          <w:tcPr>
+            <w:tcW w:w="912" w:type="dxa"/>
+            <w:vAlign w:val="top"/>
+          </w:tcPr>
+          <w:p>
+            <w:pPr>
+              <w:rPr>
+                <w:rFonts w:hint="default" w:eastAsiaTheme="minorEastAsia"/>
+                <w:sz w:val="18"/>
+                <w:szCs w:val="18"/>
+                <w:vertAlign w:val="baseline"/>
+                <w:lang w:val="en-US" w:eastAsia="zh-CN"/>
+              </w:rPr>
+            </w:pPr>
+            <w:r>
+              <w:rPr>
+                <w:rFonts w:hint="default" w:eastAsiaTheme="minorEastAsia"/>
+                <w:sz w:val="18"/>
+                <w:szCs w:val="18"/>
+                <w:vertAlign w:val="baseline"/>
+                <w:lang w:val="en-US" w:eastAsia="zh-CN"/>
+              </w:rPr>
+              <w:t>0.</w:t>
+            </w:r>
+            <w:r>
+              <w:rPr>
+                <w:rFonts w:hint="eastAsia"/>
+                <w:sz w:val="18"/>
+                <w:szCs w:val="18"/>
+                <w:vertAlign w:val="baseline"/>
+                <w:lang w:val="en-US" w:eastAsia="zh-CN"/>
+              </w:rPr>
+              <w:t>28</w:t>
+            </w:r>
+          </w:p>
+        </w:tc>
+        <w:tc>
+          <w:tcPr>
+            <w:tcW w:w="911" w:type="dxa"/>
+          </w:tcPr>
+          <w:p>
+            <w:pPr>
+              <w:rPr>
+                <w:rFonts w:hint="default" w:eastAsiaTheme="minorEastAsia"/>
+                <w:sz w:val="18"/>
+                <w:szCs w:val="18"/>
+                <w:vertAlign w:val="baseline"/>
+                <w:lang w:val="en-US" w:eastAsia="zh-CN"/>
+              </w:rPr>
+            </w:pPr>
+            <w:r>
+              <w:rPr>
+                <w:rFonts w:hint="eastAsia"/>
+                <w:sz w:val="18"/>
+                <w:szCs w:val="18"/>
+                <w:vertAlign w:val="baseline"/>
+                <w:lang w:val="en-US" w:eastAsia="zh-CN"/>
+              </w:rPr>
+              <w:t>100</w:t>
+            </w:r>
+          </w:p>
+        </w:tc>
+      </w:tr>
+      <w:tr>
+        <w:tblPrEx>
+          <w:tblBorders>
+            <w:top w:val="single" w:color="auto" w:sz="4" w:space="0"/>
+            <w:left w:val="single" w:color="auto" w:sz="4" w:space="0"/>
+            <w:bottom w:val="single" w:color="auto" w:sz="4" w:space="0"/>
+            <w:right w:val="single" w:color="auto" w:sz="4" w:space="0"/>
+            <w:insideH w:val="single" w:color="auto" w:sz="4" w:space="0"/>
+            <w:insideV w:val="single" w:color="auto" w:sz="4" w:space="0"/>
+          </w:tblBorders>
+          <w:tblCellMar>
+            <w:top w:w="0" w:type="dxa"/>
+            <w:left w:w="108" w:type="dxa"/>
+            <w:bottom w:w="0" w:type="dxa"/>
+            <w:right w:w="108" w:type="dxa"/>
+          </w:tblCellMar>
+        </w:tblPrEx>
+        <w:tc>
+          <w:tcPr>
+            <w:tcW w:w="916" w:type="dxa"/>
+            <w:vAlign w:val="top"/>
+          </w:tcPr>
+          <w:p>
+            <w:pPr>
+              <w:pStyle w:val="6"/>
+              <w:rPr>
+                <w:rFonts w:hint="eastAsia" w:ascii="Times New Roman" w:hAnsi="Times New Roman" w:cs="Times New Roman" w:eastAsiaTheme="minorEastAsia"/>
+                <w:sz w:val="18"/>
+                <w:szCs w:val="18"/>
+                <w:vertAlign w:val="baseline"/>
+                <w:lang w:val="en-US" w:eastAsia="zh-CN" w:bidi="ar-AE"/>
+              </w:rPr>
+            </w:pPr>
+            <w:r>
+              <w:rPr>
+                <w:rFonts w:hint="eastAsia" w:eastAsiaTheme="minorEastAsia"/>
+                <w:sz w:val="18"/>
+                <w:szCs w:val="18"/>
+                <w:lang w:eastAsia="zh-CN"/>
+              </w:rPr>
+              <w:t>Weighted Avg</w:t>
+            </w:r>
+          </w:p>
+        </w:tc>
+        <w:tc>
+          <w:tcPr>
+            <w:tcW w:w="912" w:type="dxa"/>
+            <w:vAlign w:val="top"/>
+          </w:tcPr>
+          <w:p>
+            <w:pPr>
+              <w:rPr>
+                <w:rFonts w:hint="default" w:eastAsiaTheme="minorEastAsia"/>
+                <w:sz w:val="18"/>
+                <w:szCs w:val="18"/>
+                <w:vertAlign w:val="baseline"/>
+                <w:lang w:val="en-US" w:eastAsia="zh-CN"/>
+              </w:rPr>
+            </w:pPr>
+            <w:r>
+              <w:rPr>
+                <w:rFonts w:hint="default" w:eastAsiaTheme="minorEastAsia"/>
+                <w:sz w:val="18"/>
+                <w:szCs w:val="18"/>
+                <w:vertAlign w:val="baseline"/>
+                <w:lang w:val="en-US" w:eastAsia="zh-CN"/>
+              </w:rPr>
+              <w:t>0.</w:t>
+            </w:r>
+            <w:r>
+              <w:rPr>
+                <w:rFonts w:hint="eastAsia"/>
+                <w:sz w:val="18"/>
+                <w:szCs w:val="18"/>
+                <w:vertAlign w:val="baseline"/>
+                <w:lang w:val="en-US" w:eastAsia="zh-CN"/>
+              </w:rPr>
+              <w:t>84</w:t>
+            </w:r>
+          </w:p>
+        </w:tc>
+        <w:tc>
+          <w:tcPr>
+            <w:tcW w:w="910" w:type="dxa"/>
+            <w:vAlign w:val="top"/>
+          </w:tcPr>
+          <w:p>
+            <w:pPr>
+              <w:rPr>
+                <w:rFonts w:hint="default" w:eastAsiaTheme="minorEastAsia"/>
+                <w:sz w:val="18"/>
+                <w:szCs w:val="18"/>
+                <w:vertAlign w:val="baseline"/>
+                <w:lang w:val="en-US" w:eastAsia="zh-CN"/>
+              </w:rPr>
+            </w:pPr>
+            <w:r>
+              <w:rPr>
+                <w:rFonts w:hint="default" w:eastAsiaTheme="minorEastAsia"/>
+                <w:sz w:val="18"/>
+                <w:szCs w:val="18"/>
+                <w:vertAlign w:val="baseline"/>
+                <w:lang w:val="en-US" w:eastAsia="zh-CN"/>
+              </w:rPr>
+              <w:t>0.</w:t>
+            </w:r>
+            <w:r>
+              <w:rPr>
+                <w:rFonts w:hint="eastAsia"/>
+                <w:sz w:val="18"/>
+                <w:szCs w:val="18"/>
+                <w:vertAlign w:val="baseline"/>
+                <w:lang w:val="en-US" w:eastAsia="zh-CN"/>
+              </w:rPr>
+              <w:t>27</w:t>
+            </w:r>
+          </w:p>
+        </w:tc>
+        <w:tc>
+          <w:tcPr>
+            <w:tcW w:w="912" w:type="dxa"/>
+            <w:vAlign w:val="top"/>
+          </w:tcPr>
+          <w:p>
+            <w:pPr>
+              <w:rPr>
+                <w:rFonts w:hint="default" w:eastAsiaTheme="minorEastAsia"/>
+                <w:sz w:val="18"/>
+                <w:szCs w:val="18"/>
+                <w:vertAlign w:val="baseline"/>
+                <w:lang w:val="en-US" w:eastAsia="zh-CN"/>
+              </w:rPr>
+            </w:pPr>
+            <w:r>
+              <w:rPr>
+                <w:rFonts w:hint="default" w:eastAsiaTheme="minorEastAsia"/>
+                <w:sz w:val="18"/>
+                <w:szCs w:val="18"/>
+                <w:vertAlign w:val="baseline"/>
+                <w:lang w:val="en-US" w:eastAsia="zh-CN"/>
+              </w:rPr>
+              <w:t>0.</w:t>
+            </w:r>
+            <w:r>
+              <w:rPr>
+                <w:rFonts w:hint="eastAsia"/>
+                <w:sz w:val="18"/>
+                <w:szCs w:val="18"/>
+                <w:vertAlign w:val="baseline"/>
+                <w:lang w:val="en-US" w:eastAsia="zh-CN"/>
+              </w:rPr>
+              <w:t>40</w:t>
+            </w:r>
+          </w:p>
+        </w:tc>
+        <w:tc>
+          <w:tcPr>
+            <w:tcW w:w="911" w:type="dxa"/>
+          </w:tcPr>
+          <w:p>
+            <w:pPr>
+              <w:rPr>
+                <w:rFonts w:hint="default" w:eastAsiaTheme="minorEastAsia"/>
+                <w:sz w:val="18"/>
+                <w:szCs w:val="18"/>
+                <w:vertAlign w:val="baseline"/>
+                <w:lang w:val="en-US" w:eastAsia="zh-CN"/>
+              </w:rPr>
+            </w:pPr>
+            <w:r>
+              <w:rPr>
+                <w:rFonts w:hint="eastAsia"/>
+                <w:sz w:val="18"/>
+                <w:szCs w:val="18"/>
+                <w:vertAlign w:val="baseline"/>
+                <w:lang w:val="en-US" w:eastAsia="zh-CN"/>
+              </w:rPr>
+              <w:t>100</w:t>
+            </w:r>
+          </w:p>
+        </w:tc>
+      </w:tr>
+    </w:tbl>
+    <w:p>
+      <w:pPr>
+        <w:pStyle w:val="6"/>
         <w:rPr>
           <w:rFonts w:hint="eastAsia"/>
           <w:lang w:eastAsia="zh-CN"/>
         </w:rPr>
-        <w:t>In our pursuit of further refining the model, I embarked on a journey to fine-tune it using the 'yiyanghkust/finbert-tone' model, closely following the comprehensive guidelines they provided. Unfortunately, during this process, I encountered certain challenges stemming from compatibility issues with the environment and libraries, leading to an unsuccessful attempt.</w:t>
+      </w:pPr>
+    </w:p>
+    <w:p>
+      <w:pPr>
+        <w:pStyle w:val="6"/>
+        <w:rPr>
+          <w:lang w:eastAsia="zh-CN"/>
+        </w:rPr>
+      </w:pPr>
+      <w:r>
+        <w:rPr>
+          <w:rFonts w:hint="eastAsia"/>
+          <w:lang w:eastAsia="zh-CN"/>
+        </w:rPr>
+        <w:t>In our pursuit of further refining the model, we embarked on a journey to fine-tune it using the 'yiyanghkust/finbert-tone' model, closely following the comprehensive guidelines they provided. Unfortunately, during this process, we encountered certain challenges stemming from compatibility issues with the environment and libraries, leading to an unsuccessful attempt.</w:t>
       </w:r>
     </w:p>
     <w:p>
@@ -6033,7 +7081,7 @@
                     </pic:cNvPicPr>
                   </pic:nvPicPr>
                   <pic:blipFill>
-                    <a:blip r:embed="rId13"/>
+                    <a:blip r:embed="rId11"/>
                     <a:stretch>
                       <a:fillRect/>
                     </a:stretch>
@@ -6070,7 +7118,7 @@
           <w:rFonts w:hint="eastAsia"/>
           <w:lang w:eastAsia="zh-CN"/>
         </w:rPr>
-        <w:t>In response, I decided to explore an alternative approach by training the BERT model from scratch using the 'bert-base-uncased,' the original uncased base model, in combination with the newly acquired financial data. This method offered the advantage of full control and customization over the training process, enabling us to align the model precisely with our specific requirements.</w:t>
+        <w:t>In response, we decided to explore an alternative approach by training the BERT model from scratch using the 'bert-base-uncased,' the original uncased base model, in combination with the newly acquired financial data. This method offered the advantage of full control and customization over the training process, enabling us to align the model precisely with our specific requirements.</w:t>
       </w:r>
     </w:p>
     <w:p>
@@ -6103,7 +7151,7 @@
                     </pic:cNvPicPr>
                   </pic:nvPicPr>
                   <pic:blipFill>
-                    <a:blip r:embed="rId14"/>
+                    <a:blip r:embed="rId12"/>
                     <a:stretch>
                       <a:fillRect/>
                     </a:stretch>
@@ -6213,7 +7261,7 @@
                     </pic:cNvPicPr>
                   </pic:nvPicPr>
                   <pic:blipFill>
-                    <a:blip r:embed="rId15"/>
+                    <a:blip r:embed="rId13"/>
                     <a:stretch>
                       <a:fillRect/>
                     </a:stretch>
@@ -6242,7 +7290,40 @@
         <w:rPr>
           <w:rFonts w:hint="eastAsia"/>
         </w:rPr>
-        <w:t>While it's worth noting that I have the option to fine-tune the model using Amazon SageMaker in conjunction with Hugging Face, which can potentially expedite the process and offer additional benefits, I have yet to explore this avenue. The decision not to do so at this stage is primarily motivated by a desire to manage time effectively and minimize any potential additional financial costs that might be associated with this approach.</w:t>
+        <w:t xml:space="preserve">While it's worth noting that </w:t>
+      </w:r>
+      <w:r>
+        <w:rPr>
+          <w:rFonts w:hint="eastAsia" w:eastAsia="宋体"/>
+          <w:lang w:eastAsia="zh-CN"/>
+        </w:rPr>
+        <w:t>we</w:t>
+      </w:r>
+      <w:r>
+        <w:rPr>
+          <w:rFonts w:hint="eastAsia" w:eastAsia="宋体"/>
+          <w:lang w:val="en-US" w:eastAsia="zh-CN"/>
+        </w:rPr>
+        <w:t xml:space="preserve"> </w:t>
+      </w:r>
+      <w:r>
+        <w:rPr>
+          <w:rFonts w:hint="eastAsia"/>
+        </w:rPr>
+        <w:t xml:space="preserve">have the option to fine-tune the model using Amazon SageMaker in conjunction with Hugging Face, which can potentially expedite the process and offer additional benefits, </w:t>
+      </w:r>
+      <w:r>
+        <w:rPr>
+          <w:rFonts w:hint="eastAsia" w:eastAsia="宋体"/>
+          <w:lang w:eastAsia="zh-CN"/>
+        </w:rPr>
+        <w:t>we</w:t>
+      </w:r>
+      <w:r>
+        <w:rPr>
+          <w:rFonts w:hint="eastAsia"/>
+        </w:rPr>
+        <w:t xml:space="preserve"> have yet to explore this avenue. The decision not to do so at this stage is primarily motivated by a desire to manage time effectively and minimize any potential additional financial costs that might be associated with this approach.</w:t>
       </w:r>
     </w:p>
     <w:p>
@@ -6275,7 +7356,7 @@
                     </pic:cNvPicPr>
                   </pic:nvPicPr>
                   <pic:blipFill>
-                    <a:blip r:embed="rId16"/>
+                    <a:blip r:embed="rId14"/>
                     <a:stretch>
                       <a:fillRect/>
                     </a:stretch>
@@ -6320,21 +7401,125 @@
         <w:rPr>
           <w:lang w:eastAsia="zh-CN"/>
         </w:rPr>
-        <w:t xml:space="preserve"> pursuit of refining our model further, I ventured into the "yiyanghkust/finbert-tone" repository, a valuable resource that promised to enhance our model's sentiment analysis capabilities. With great enthusiasm, I followed their comprehensive fine-tuning guidelines to make the most of this tool. Unfortunately, my endeavors hit a roadblock due to compatibility issues with certain libraries in my environment, making it impossible to proceed with this method.</w:t>
-      </w:r>
-    </w:p>
-    <w:p>
-      <w:pPr>
-        <w:pStyle w:val="6"/>
-        <w:rPr>
-          <w:lang w:eastAsia="zh-CN"/>
-        </w:rPr>
-      </w:pPr>
-      <w:r>
-        <w:rPr>
-          <w:lang w:eastAsia="zh-CN"/>
-        </w:rPr>
-        <w:t>Undeterred by this setback, I decided to take a different approach. I embarked on the task of training a BERT model from scratch, using the original 'bert-base-uncased' model as my foundation. This choice was based on the model's established reputation and its adaptability to a wide range of tasks. To bolster its performance, I integrated the additional dataset mentioned earlier, ensuring it was well-equipped to tackle the intricacies of financial sentiment analysis.</w:t>
+        <w:t xml:space="preserve"> pursuit of refining our model further, </w:t>
+      </w:r>
+      <w:r>
+        <w:rPr>
+          <w:rFonts w:hint="eastAsia"/>
+          <w:lang w:eastAsia="zh-CN"/>
+        </w:rPr>
+        <w:t>we</w:t>
+      </w:r>
+      <w:r>
+        <w:rPr>
+          <w:lang w:eastAsia="zh-CN"/>
+        </w:rPr>
+        <w:t xml:space="preserve"> ventured into the "yiyanghkust/finbert-tone" repository, a valuable resource that promised to enhance our model's sentiment analysis capabilities. With great enthusiasm, </w:t>
+      </w:r>
+      <w:r>
+        <w:rPr>
+          <w:rFonts w:hint="eastAsia"/>
+          <w:lang w:eastAsia="zh-CN"/>
+        </w:rPr>
+        <w:t>we</w:t>
+      </w:r>
+      <w:r>
+        <w:rPr>
+          <w:lang w:eastAsia="zh-CN"/>
+        </w:rPr>
+        <w:t xml:space="preserve"> followed their comprehensive fine-tuning guidelines to make the most of this tool. Unfortunately, </w:t>
+      </w:r>
+      <w:r>
+        <w:rPr>
+          <w:rFonts w:hint="eastAsia"/>
+          <w:lang w:eastAsia="zh-CN"/>
+        </w:rPr>
+        <w:t>our</w:t>
+      </w:r>
+      <w:r>
+        <w:rPr>
+          <w:lang w:eastAsia="zh-CN"/>
+        </w:rPr>
+        <w:t xml:space="preserve"> endeavors hit a roadblock due to compatibility issues with certain libraries in </w:t>
+      </w:r>
+      <w:r>
+        <w:rPr>
+          <w:rFonts w:hint="eastAsia"/>
+          <w:lang w:eastAsia="zh-CN"/>
+        </w:rPr>
+        <w:t>our</w:t>
+      </w:r>
+      <w:r>
+        <w:rPr>
+          <w:lang w:eastAsia="zh-CN"/>
+        </w:rPr>
+        <w:t xml:space="preserve"> environment, making it impossible to proceed with this method.</w:t>
+      </w:r>
+    </w:p>
+    <w:p>
+      <w:pPr>
+        <w:pStyle w:val="6"/>
+        <w:rPr>
+          <w:lang w:eastAsia="zh-CN"/>
+        </w:rPr>
+      </w:pPr>
+      <w:r>
+        <w:rPr>
+          <w:lang w:eastAsia="zh-CN"/>
+        </w:rPr>
+        <w:t xml:space="preserve">Undeterred by this setback, </w:t>
+      </w:r>
+      <w:r>
+        <w:rPr>
+          <w:rFonts w:hint="eastAsia"/>
+          <w:lang w:eastAsia="zh-CN"/>
+        </w:rPr>
+        <w:t>we</w:t>
+      </w:r>
+      <w:r>
+        <w:rPr>
+          <w:lang w:eastAsia="zh-CN"/>
+        </w:rPr>
+        <w:t xml:space="preserve"> decided to take a different approach. </w:t>
+      </w:r>
+      <w:r>
+        <w:rPr>
+          <w:rFonts w:hint="eastAsia"/>
+          <w:lang w:eastAsia="zh-CN"/>
+        </w:rPr>
+        <w:t>we</w:t>
+      </w:r>
+      <w:r>
+        <w:rPr>
+          <w:lang w:eastAsia="zh-CN"/>
+        </w:rPr>
+        <w:t xml:space="preserve"> embarked on the task of training a BERT model from scratch, using the original 'bert-base-uncased' model as </w:t>
+      </w:r>
+      <w:r>
+        <w:rPr>
+          <w:rFonts w:hint="eastAsia"/>
+          <w:lang w:eastAsia="zh-CN"/>
+        </w:rPr>
+        <w:t>our</w:t>
+      </w:r>
+      <w:r>
+        <w:rPr>
+          <w:lang w:eastAsia="zh-CN"/>
+        </w:rPr>
+        <w:t xml:space="preserve"> foundation. This choice was based on the model's established reputation and its adaptability to a wide range of tasks. To bolster its performance, </w:t>
+      </w:r>
+      <w:r>
+        <w:rPr>
+          <w:rFonts w:hint="eastAsia"/>
+          <w:lang w:eastAsia="zh-CN"/>
+        </w:rPr>
+        <w:t>we</w:t>
+      </w:r>
+      <w:r>
+        <w:rPr>
+          <w:lang w:eastAsia="zh-CN"/>
+        </w:rPr>
+        <w:t xml:space="preserve"> integrated the additional dataset mentioned earlier, ensuring it was well-equipped to tackle the intricacies of financial sentiment analysis.</w:t>
       </w:r>
     </w:p>
     <w:p>
@@ -6349,7 +7534,33 @@
         <w:rPr>
           <w:lang w:eastAsia="zh-CN"/>
         </w:rPr>
-        <w:t>Although Amazon SageMaker offered a promising platform for fine-tuning models in conjunction with Hugging Face, I opted not to explore this avenue fully at the moment. My decision was motivated by the desire to save time and avoid any potential additional financial costs associated with the process.</w:t>
+        <w:t xml:space="preserve">Although Amazon SageMaker offered a promising platform for fine-tuning models in conjunction with Hugging Face, </w:t>
+      </w:r>
+      <w:r>
+        <w:rPr>
+          <w:rFonts w:hint="eastAsia"/>
+          <w:lang w:eastAsia="zh-CN"/>
+        </w:rPr>
+        <w:t>we</w:t>
+      </w:r>
+      <w:r>
+        <w:rPr>
+          <w:lang w:eastAsia="zh-CN"/>
+        </w:rPr>
+        <w:t xml:space="preserve"> opted not to explore this avenue fully at the moment. </w:t>
+      </w:r>
+      <w:r>
+        <w:rPr>
+          <w:rFonts w:hint="eastAsia"/>
+          <w:lang w:eastAsia="zh-CN"/>
+        </w:rPr>
+        <w:t>Our</w:t>
+      </w:r>
+      <w:r>
+        <w:rPr>
+          <w:lang w:eastAsia="zh-CN"/>
+        </w:rPr>
+        <w:t xml:space="preserve"> decision was motivated by the desire to save time and avoid any potential additional financial costs associated with the process.</w:t>
       </w:r>
     </w:p>
     <w:p>
@@ -6489,7 +7700,7 @@
                     </pic:cNvPicPr>
                   </pic:nvPicPr>
                   <pic:blipFill>
-                    <a:blip r:embed="rId17" cstate="print">
+                    <a:blip r:embed="rId15" cstate="print">
                       <a:extLst>
                         <a:ext uri="{28A0092B-C50C-407E-A947-70E740481C1C}">
                           <a14:useLocalDpi xmlns:a14="http://schemas.microsoft.com/office/drawing/2010/main" val="0"/>
@@ -6631,7 +7842,7 @@
                     </pic:cNvPicPr>
                   </pic:nvPicPr>
                   <pic:blipFill>
-                    <a:blip r:embed="rId18"/>
+                    <a:blip r:embed="rId16"/>
                     <a:stretch>
                       <a:fillRect/>
                     </a:stretch>
@@ -6731,7 +7942,47 @@
         <w:pStyle w:val="6"/>
       </w:pPr>
       <w:r>
-        <w:t>Consequently, we shifted the focus of my model to forecast the returns for the upcoming week. My primary interest transitioned from pinpointing stock movements to uncovering viable trading strategies, which I deem to be more pragmatic. As it stands, I employ a rolling window time series model. Each day, the model predicts the stock price for five days ahead and undergoes daily retraining to assimilate the latest information.</w:t>
+        <w:t xml:space="preserve">Consequently, we shifted the focus of </w:t>
+      </w:r>
+      <w:r>
+        <w:rPr>
+          <w:rFonts w:hint="eastAsia" w:eastAsia="宋体"/>
+          <w:lang w:eastAsia="zh-CN"/>
+        </w:rPr>
+        <w:t>our</w:t>
+      </w:r>
+      <w:r>
+        <w:t xml:space="preserve"> model to forecast the returns for the upcoming week. </w:t>
+      </w:r>
+      <w:r>
+        <w:rPr>
+          <w:rFonts w:hint="eastAsia" w:eastAsia="宋体"/>
+          <w:lang w:eastAsia="zh-CN"/>
+        </w:rPr>
+        <w:t>Our</w:t>
+      </w:r>
+      <w:r>
+        <w:t xml:space="preserve"> primary interest transitioned from pinpointing stock movements to uncovering viable trading strategies, which </w:t>
+      </w:r>
+      <w:r>
+        <w:rPr>
+          <w:rFonts w:hint="eastAsia" w:eastAsia="宋体"/>
+          <w:lang w:eastAsia="zh-CN"/>
+        </w:rPr>
+        <w:t>we</w:t>
+      </w:r>
+      <w:r>
+        <w:t xml:space="preserve"> deem to be more pragmatic. As it stands, </w:t>
+      </w:r>
+      <w:r>
+        <w:rPr>
+          <w:rFonts w:hint="eastAsia" w:eastAsia="宋体"/>
+          <w:lang w:eastAsia="zh-CN"/>
+        </w:rPr>
+        <w:t>we</w:t>
+      </w:r>
+      <w:r>
+        <w:t xml:space="preserve"> employ a rolling window time series model. Each day, the model predicts the stock price for five days ahead and undergoes daily retraining to assimilate the latest information.</w:t>
       </w:r>
     </w:p>
     <w:p>
@@ -7802,7 +9053,7 @@
                     </pic:cNvPicPr>
                   </pic:nvPicPr>
                   <pic:blipFill>
-                    <a:blip r:embed="rId19"/>
+                    <a:blip r:embed="rId17"/>
                     <a:stretch>
                       <a:fillRect/>
                     </a:stretch>
@@ -7846,7 +9097,7 @@
                     </pic:cNvPicPr>
                   </pic:nvPicPr>
                   <pic:blipFill>
-                    <a:blip r:embed="rId20"/>
+                    <a:blip r:embed="rId18"/>
                     <a:stretch>
                       <a:fillRect/>
                     </a:stretch>
@@ -7890,7 +9141,7 @@
                     </pic:cNvPicPr>
                   </pic:nvPicPr>
                   <pic:blipFill>
-                    <a:blip r:embed="rId21"/>
+                    <a:blip r:embed="rId19"/>
                     <a:stretch>
                       <a:fillRect/>
                     </a:stretch>
@@ -7941,7 +9192,17 @@
         <w:pStyle w:val="6"/>
       </w:pPr>
       <w:r>
-        <w:t>In the realm of financial forecasting, possessing merely a model that predicts weekly outcomes falls short of the comprehensive approach needed. What truly matters is the development of a sturdy methodology that seamlessly translates these projections into concrete, actionable measures, ultimately leading to a sophisticated trading strategy. To this end, I have architected a straightforward yet effective strategy that seamlessly integrates predictive return analytics with in-depth historical stock price information.</w:t>
+        <w:t xml:space="preserve">In the realm of financial forecasting, possessing merely a model that predicts weekly outcomes falls short of the comprehensive approach needed. What truly matters is the development of a sturdy methodology that seamlessly translates these projections into concrete, actionable measures, ultimately leading to a sophisticated trading strategy. To this end, </w:t>
+      </w:r>
+      <w:r>
+        <w:rPr>
+          <w:rFonts w:hint="eastAsia" w:eastAsia="宋体"/>
+          <w:lang w:eastAsia="zh-CN"/>
+        </w:rPr>
+        <w:t>we</w:t>
+      </w:r>
+      <w:r>
+        <w:t xml:space="preserve"> have architected a straightforward yet effective strategy that seamlessly integrates predictive return analytics with in-depth historical stock price information.</w:t>
       </w:r>
     </w:p>
     <w:p>
@@ -8081,7 +9342,7 @@
                     </pic:cNvPicPr>
                   </pic:nvPicPr>
                   <pic:blipFill>
-                    <a:blip r:embed="rId22"/>
+                    <a:blip r:embed="rId20"/>
                     <a:stretch>
                       <a:fillRect/>
                     </a:stretch>
@@ -8125,7 +9386,7 @@
                     </pic:cNvPicPr>
                   </pic:nvPicPr>
                   <pic:blipFill>
-                    <a:blip r:embed="rId23"/>
+                    <a:blip r:embed="rId21"/>
                     <a:stretch>
                       <a:fillRect/>
                     </a:stretch>
@@ -8741,12 +10002,6 @@
             <w:insideH w:val="single" w:color="auto" w:sz="4" w:space="0"/>
             <w:insideV w:val="single" w:color="auto" w:sz="4" w:space="0"/>
           </w:tblBorders>
-          <w:tblCellMar>
-            <w:top w:w="0" w:type="dxa"/>
-            <w:left w:w="108" w:type="dxa"/>
-            <w:bottom w:w="0" w:type="dxa"/>
-            <w:right w:w="108" w:type="dxa"/>
-          </w:tblCellMar>
         </w:tblPrEx>
         <w:tc>
           <w:tcPr>
@@ -9796,7 +11051,7 @@
                     </pic:cNvPicPr>
                   </pic:nvPicPr>
                   <pic:blipFill>
-                    <a:blip r:embed="rId24"/>
+                    <a:blip r:embed="rId22"/>
                     <a:stretch>
                       <a:fillRect/>
                     </a:stretch>
@@ -13238,6 +14493,7 @@
     <w:name w:val="Heading 4 Char"/>
     <w:basedOn w:val="16"/>
     <w:link w:val="5"/>
+    <w:qFormat/>
     <w:uiPriority w:val="9"/>
     <w:rPr>
       <w:rFonts w:eastAsiaTheme="minorEastAsia"/>
@@ -13299,6 +14555,7 @@
     <w:name w:val="Heading 6 Char"/>
     <w:basedOn w:val="16"/>
     <w:link w:val="8"/>
+    <w:qFormat/>
     <w:uiPriority w:val="9"/>
     <w:rPr>
       <w:rFonts w:asciiTheme="majorHAnsi" w:hAnsiTheme="majorHAnsi" w:eastAsiaTheme="majorEastAsia" w:cstheme="majorBidi"/>

</xml_diff>

<commit_message>
NLP next month plan added
</commit_message>
<xml_diff>
--- a/Reports/Midterm_Report.docx
+++ b/Reports/Midterm_Report.docx
@@ -9249,6 +9249,12 @@
             <w:insideH w:val="single" w:color="auto" w:sz="4" w:space="0"/>
             <w:insideV w:val="single" w:color="auto" w:sz="4" w:space="0"/>
           </w:tblBorders>
+          <w:tblCellMar>
+            <w:top w:w="0" w:type="dxa"/>
+            <w:left w:w="108" w:type="dxa"/>
+            <w:bottom w:w="0" w:type="dxa"/>
+            <w:right w:w="108" w:type="dxa"/>
+          </w:tblCellMar>
         </w:tblPrEx>
         <w:tc>
           <w:tcPr>
@@ -10689,12 +10695,6 @@
             <w:insideH w:val="single" w:color="auto" w:sz="4" w:space="0"/>
             <w:insideV w:val="single" w:color="auto" w:sz="4" w:space="0"/>
           </w:tblBorders>
-          <w:tblCellMar>
-            <w:top w:w="0" w:type="dxa"/>
-            <w:left w:w="108" w:type="dxa"/>
-            <w:bottom w:w="0" w:type="dxa"/>
-            <w:right w:w="108" w:type="dxa"/>
-          </w:tblCellMar>
         </w:tblPrEx>
         <w:tc>
           <w:tcPr>
@@ -11229,6 +11229,14 @@
     </w:p>
     <w:p>
       <w:pPr>
+        <w:rPr>
+          <w:rFonts w:eastAsia="Times New Roman"/>
+          <w:lang w:eastAsia="en-GB" w:bidi="ar-AE"/>
+        </w:rPr>
+      </w:pPr>
+    </w:p>
+    <w:p>
+      <w:pPr>
         <w:pStyle w:val="3"/>
         <w:rPr>
           <w:lang w:bidi="ar-AE"/>
@@ -11286,13 +11294,114 @@
     <w:p>
       <w:pPr>
         <w:pStyle w:val="6"/>
-      </w:pPr>
-      <w:r>
         <w:rPr>
           <w:rFonts w:eastAsiaTheme="minorEastAsia"/>
           <w:lang w:eastAsia="zh-CN"/>
         </w:rPr>
+      </w:pPr>
+      <w:r>
+        <w:rPr>
+          <w:rFonts w:eastAsiaTheme="minorEastAsia"/>
+          <w:lang w:eastAsia="zh-CN"/>
+        </w:rPr>
         <w:t>Sentiment Analysis</w:t>
+      </w:r>
+    </w:p>
+    <w:p>
+      <w:pPr>
+        <w:pStyle w:val="6"/>
+        <w:rPr>
+          <w:rFonts w:hint="eastAsia"/>
+        </w:rPr>
+      </w:pPr>
+      <w:r>
+        <w:rPr>
+          <w:rFonts w:hint="eastAsia" w:eastAsia="宋体"/>
+          <w:lang w:val="en-US" w:eastAsia="zh-CN"/>
+        </w:rPr>
+        <w:t>a</w:t>
+      </w:r>
+      <w:r>
+        <w:rPr>
+          <w:rFonts w:hint="eastAsia"/>
+        </w:rPr>
+        <w:t xml:space="preserve">) Train and test BERT-based sentiment analysis model on the combined financial </w:t>
+      </w:r>
+      <w:r>
+        <w:rPr>
+          <w:rFonts w:hint="eastAsia" w:eastAsia="宋体"/>
+          <w:lang w:val="en-US" w:eastAsia="zh-CN"/>
+        </w:rPr>
+        <w:t>sentiment</w:t>
+      </w:r>
+      <w:r>
+        <w:rPr>
+          <w:rFonts w:hint="eastAsia"/>
+        </w:rPr>
+        <w:t xml:space="preserve"> dataset.</w:t>
+      </w:r>
+    </w:p>
+    <w:p>
+      <w:pPr>
+        <w:pStyle w:val="6"/>
+        <w:rPr>
+          <w:rFonts w:hint="eastAsia"/>
+        </w:rPr>
+      </w:pPr>
+      <w:r>
+        <w:rPr>
+          <w:rFonts w:hint="eastAsia" w:eastAsia="宋体"/>
+          <w:lang w:val="en-US" w:eastAsia="zh-CN"/>
+        </w:rPr>
+        <w:t>b</w:t>
+      </w:r>
+      <w:r>
+        <w:rPr>
+          <w:rFonts w:hint="eastAsia"/>
+        </w:rPr>
+        <w:t>) Evaluate the performance of the BERT model by comparing its predictions with previous models, considering metrics like accuracy, precision, recall, and F1-score.</w:t>
+      </w:r>
+    </w:p>
+    <w:p>
+      <w:pPr>
+        <w:pStyle w:val="6"/>
+        <w:rPr>
+          <w:rFonts w:hint="eastAsia"/>
+        </w:rPr>
+      </w:pPr>
+      <w:r>
+        <w:rPr>
+          <w:rFonts w:hint="eastAsia" w:eastAsia="宋体"/>
+          <w:lang w:val="en-US" w:eastAsia="zh-CN"/>
+        </w:rPr>
+        <w:t>c</w:t>
+      </w:r>
+      <w:r>
+        <w:rPr>
+          <w:rFonts w:hint="eastAsia"/>
+        </w:rPr>
+        <w:t>) Conduct bias analysis to identify any potential bias in the sentiment predictions, especially with respect to different data sources or demographic groups.</w:t>
+      </w:r>
+    </w:p>
+    <w:p>
+      <w:pPr>
+        <w:pStyle w:val="6"/>
+        <w:rPr>
+          <w:rFonts w:hint="eastAsia"/>
+        </w:rPr>
+      </w:pPr>
+      <w:r>
+        <w:rPr>
+          <w:rFonts w:hint="eastAsia" w:eastAsia="宋体"/>
+          <w:lang w:val="en-US" w:eastAsia="zh-CN"/>
+        </w:rPr>
+        <w:t xml:space="preserve">d) </w:t>
+      </w:r>
+      <w:r>
+        <w:rPr>
+          <w:rFonts w:hint="eastAsia"/>
+        </w:rPr>
+        <w:t>Implement mitigation strategies if bias is identified.</w:t>
       </w:r>
     </w:p>
     <w:p>
@@ -11367,6 +11476,15 @@
     </w:p>
     <w:p>
       <w:pPr>
+        <w:pStyle w:val="30"/>
+        <w:numPr>
+          <w:numId w:val="0"/>
+        </w:numPr>
+        <w:ind w:leftChars="0"/>
+      </w:pPr>
+    </w:p>
+    <w:p>
+      <w:pPr>
         <w:pStyle w:val="5"/>
         <w:rPr>
           <w:lang w:bidi="ar-AE"/>
@@ -11389,13 +11507,113 @@
     <w:p>
       <w:pPr>
         <w:pStyle w:val="6"/>
-      </w:pPr>
-      <w:r>
         <w:rPr>
           <w:rFonts w:eastAsiaTheme="minorEastAsia"/>
           <w:lang w:eastAsia="zh-CN"/>
         </w:rPr>
+      </w:pPr>
+      <w:r>
+        <w:rPr>
+          <w:rFonts w:eastAsiaTheme="minorEastAsia"/>
+          <w:lang w:eastAsia="zh-CN"/>
+        </w:rPr>
         <w:t>Sentiment Analysis</w:t>
+      </w:r>
+    </w:p>
+    <w:p>
+      <w:pPr>
+        <w:pStyle w:val="6"/>
+        <w:rPr>
+          <w:rFonts w:eastAsiaTheme="minorEastAsia"/>
+          <w:lang w:eastAsia="zh-CN"/>
+        </w:rPr>
+      </w:pPr>
+      <w:r>
+        <w:rPr>
+          <w:rFonts w:hint="default" w:eastAsiaTheme="minorEastAsia"/>
+          <w:lang w:eastAsia="zh-CN"/>
+        </w:rPr>
+        <w:t>a) If the accuracy of the sentiment analysis model is high enough, proceed with the integration of sentiment predictions into the stock price prediction model.</w:t>
+      </w:r>
+    </w:p>
+    <w:p>
+      <w:pPr>
+        <w:pStyle w:val="6"/>
+        <w:rPr>
+          <w:rFonts w:hint="default" w:eastAsiaTheme="minorEastAsia"/>
+          <w:lang w:eastAsia="zh-CN"/>
+        </w:rPr>
+      </w:pPr>
+      <w:r>
+        <w:rPr>
+          <w:rFonts w:hint="default" w:eastAsiaTheme="minorEastAsia"/>
+          <w:lang w:eastAsia="zh-CN"/>
+        </w:rPr>
+        <w:t>b) Develop the necessary data pipelines and methods to extract sentiment probabilities from the BERT model's predictions.</w:t>
+      </w:r>
+    </w:p>
+    <w:p>
+      <w:pPr>
+        <w:pStyle w:val="6"/>
+        <w:rPr>
+          <w:rFonts w:hint="default" w:eastAsiaTheme="minorEastAsia"/>
+          <w:lang w:eastAsia="zh-CN"/>
+        </w:rPr>
+      </w:pPr>
+      <w:r>
+        <w:rPr>
+          <w:rFonts w:hint="default" w:eastAsiaTheme="minorEastAsia"/>
+          <w:lang w:eastAsia="zh-CN"/>
+        </w:rPr>
+        <w:t>c) Quantify the predictions of stock market sentiment using the extracted probabilities.</w:t>
+      </w:r>
+    </w:p>
+    <w:p>
+      <w:pPr>
+        <w:pStyle w:val="6"/>
+        <w:rPr>
+          <w:rFonts w:hint="default" w:eastAsiaTheme="minorEastAsia"/>
+          <w:lang w:eastAsia="zh-CN"/>
+        </w:rPr>
+      </w:pPr>
+      <w:r>
+        <w:rPr>
+          <w:rFonts w:hint="default" w:eastAsiaTheme="minorEastAsia"/>
+          <w:lang w:eastAsia="zh-CN"/>
+        </w:rPr>
+        <w:t>d) Incorporate the sentiment-based features into the stock price prediction model.</w:t>
+      </w:r>
+    </w:p>
+    <w:p>
+      <w:pPr>
+        <w:pStyle w:val="6"/>
+        <w:rPr>
+          <w:rFonts w:hint="default" w:eastAsiaTheme="minorEastAsia"/>
+          <w:lang w:eastAsia="zh-CN"/>
+        </w:rPr>
+      </w:pPr>
+      <w:r>
+        <w:rPr>
+          <w:rFonts w:hint="default" w:eastAsiaTheme="minorEastAsia"/>
+          <w:lang w:eastAsia="zh-CN"/>
+        </w:rPr>
+        <w:t>e) Continue testing and validation to ensure that the integrated model can make accurate predictions on stock prices.</w:t>
+      </w:r>
+    </w:p>
+    <w:p>
+      <w:pPr>
+        <w:pStyle w:val="6"/>
+        <w:rPr>
+          <w:rFonts w:eastAsiaTheme="minorEastAsia"/>
+          <w:lang w:eastAsia="zh-CN"/>
+        </w:rPr>
+      </w:pPr>
+      <w:r>
+        <w:rPr>
+          <w:rFonts w:hint="default" w:eastAsiaTheme="minorEastAsia"/>
+          <w:lang w:eastAsia="zh-CN"/>
+        </w:rPr>
+        <w:t>f) Document the entire process and results for future reference and reporting.</w:t>
       </w:r>
     </w:p>
     <w:p>
@@ -11474,6 +11692,19 @@
     </w:p>
     <w:p>
       <w:pPr>
+        <w:pStyle w:val="30"/>
+        <w:numPr>
+          <w:numId w:val="0"/>
+        </w:numPr>
+        <w:ind w:leftChars="0"/>
+        <w:rPr>
+          <w:rFonts w:eastAsia="宋体"/>
+          <w:lang w:eastAsia="en-GB"/>
+        </w:rPr>
+      </w:pPr>
+    </w:p>
+    <w:p>
+      <w:pPr>
         <w:pStyle w:val="5"/>
         <w:rPr>
           <w:lang w:bidi="ar-AE"/>
@@ -11496,13 +11727,67 @@
     <w:p>
       <w:pPr>
         <w:pStyle w:val="6"/>
-      </w:pPr>
-      <w:r>
         <w:rPr>
           <w:rFonts w:eastAsiaTheme="minorEastAsia"/>
           <w:lang w:eastAsia="zh-CN"/>
         </w:rPr>
+      </w:pPr>
+      <w:bookmarkStart w:id="6" w:name="OLE_LINK8"/>
+      <w:r>
+        <w:rPr>
+          <w:rFonts w:eastAsiaTheme="minorEastAsia"/>
+          <w:lang w:eastAsia="zh-CN"/>
+        </w:rPr>
         <w:t>Sentiment Analysis</w:t>
+      </w:r>
+    </w:p>
+    <w:p>
+      <w:pPr>
+        <w:pStyle w:val="6"/>
+        <w:rPr>
+          <w:rFonts w:eastAsiaTheme="minorEastAsia"/>
+          <w:lang w:eastAsia="zh-CN"/>
+        </w:rPr>
+      </w:pPr>
+      <w:r>
+        <w:rPr>
+          <w:rFonts w:hint="default" w:eastAsiaTheme="minorEastAsia"/>
+          <w:lang w:eastAsia="zh-CN"/>
+        </w:rPr>
+        <w:t>a) Conduct thorough testing of the integrated system. Assess the model's performance and its impact on stock price prediction accuracy.</w:t>
+      </w:r>
+    </w:p>
+    <w:p>
+      <w:pPr>
+        <w:pStyle w:val="6"/>
+        <w:rPr>
+          <w:rFonts w:hint="default" w:eastAsiaTheme="minorEastAsia"/>
+          <w:lang w:eastAsia="zh-CN"/>
+        </w:rPr>
+      </w:pPr>
+      <w:r>
+        <w:rPr>
+          <w:rFonts w:hint="default" w:eastAsiaTheme="minorEastAsia"/>
+          <w:lang w:eastAsia="zh-CN"/>
+        </w:rPr>
+        <w:t>b) Fine-tune hyperparameters and optimize the combined model.</w:t>
+      </w:r>
+    </w:p>
+    <w:bookmarkEnd w:id="6"/>
+    <w:p>
+      <w:pPr>
+        <w:pStyle w:val="6"/>
+        <w:rPr>
+          <w:rFonts w:hint="default" w:eastAsiaTheme="minorEastAsia"/>
+          <w:lang w:val="en-US" w:eastAsia="zh-CN"/>
+        </w:rPr>
+      </w:pPr>
+      <w:r>
+        <w:rPr>
+          <w:rFonts w:hint="eastAsia" w:eastAsiaTheme="minorEastAsia"/>
+          <w:lang w:val="en-US" w:eastAsia="zh-CN"/>
+        </w:rPr>
+        <w:t>c)  Collaborate with Stock group.</w:t>
       </w:r>
     </w:p>
     <w:p>
@@ -11581,6 +11866,19 @@
     </w:p>
     <w:p>
       <w:pPr>
+        <w:pStyle w:val="30"/>
+        <w:numPr>
+          <w:numId w:val="0"/>
+        </w:numPr>
+        <w:ind w:leftChars="0"/>
+        <w:rPr>
+          <w:rFonts w:eastAsia="宋体"/>
+          <w:lang w:eastAsia="en-GB"/>
+        </w:rPr>
+      </w:pPr>
+    </w:p>
+    <w:p>
+      <w:pPr>
         <w:pStyle w:val="5"/>
         <w:rPr>
           <w:lang w:bidi="ar-AE"/>
@@ -11603,13 +11901,65 @@
     <w:p>
       <w:pPr>
         <w:pStyle w:val="6"/>
-      </w:pPr>
-      <w:r>
         <w:rPr>
           <w:rFonts w:eastAsiaTheme="minorEastAsia"/>
           <w:lang w:eastAsia="zh-CN"/>
         </w:rPr>
+      </w:pPr>
+      <w:r>
+        <w:rPr>
+          <w:rFonts w:eastAsiaTheme="minorEastAsia"/>
+          <w:lang w:eastAsia="zh-CN"/>
+        </w:rPr>
         <w:t>Sentiment Analysis</w:t>
+      </w:r>
+    </w:p>
+    <w:p>
+      <w:pPr>
+        <w:pStyle w:val="6"/>
+        <w:rPr>
+          <w:rFonts w:hint="default" w:eastAsiaTheme="minorEastAsia"/>
+          <w:lang w:eastAsia="zh-CN"/>
+        </w:rPr>
+      </w:pPr>
+      <w:r>
+        <w:rPr>
+          <w:rFonts w:hint="eastAsia" w:eastAsiaTheme="minorEastAsia"/>
+          <w:lang w:val="en-US" w:eastAsia="zh-CN"/>
+        </w:rPr>
+        <w:t>a</w:t>
+      </w:r>
+      <w:r>
+        <w:rPr>
+          <w:rFonts w:hint="default" w:eastAsiaTheme="minorEastAsia"/>
+          <w:lang w:eastAsia="zh-CN"/>
+        </w:rPr>
+        <w:t>) Perform additional testing to ensure robustness and reliability.</w:t>
+      </w:r>
+      <w:bookmarkStart w:id="8" w:name="_GoBack"/>
+      <w:bookmarkEnd w:id="8"/>
+    </w:p>
+    <w:p>
+      <w:pPr>
+        <w:pStyle w:val="6"/>
+        <w:rPr>
+          <w:rFonts w:eastAsiaTheme="minorEastAsia"/>
+          <w:lang w:eastAsia="zh-CN"/>
+        </w:rPr>
+      </w:pPr>
+      <w:r>
+        <w:rPr>
+          <w:rFonts w:hint="eastAsia" w:eastAsiaTheme="minorEastAsia"/>
+          <w:lang w:val="en-US" w:eastAsia="zh-CN"/>
+        </w:rPr>
+        <w:t>b</w:t>
+      </w:r>
+      <w:r>
+        <w:rPr>
+          <w:rFonts w:hint="default" w:eastAsiaTheme="minorEastAsia"/>
+          <w:lang w:eastAsia="zh-CN"/>
+        </w:rPr>
+        <w:t>) Create a comprehensive report that includes results, analysis, and recommendations. Document the reasons behind bias in sentiment analysis and potential ways to mitigate it. Present the project findings and discuss potential future improvements.</w:t>
       </w:r>
     </w:p>
     <w:p>
@@ -11767,7 +12117,7 @@
       </w:r>
     </w:p>
     <w:p>
-      <w:bookmarkStart w:id="6" w:name="OLE_LINK7"/>
+      <w:bookmarkStart w:id="7" w:name="OLE_LINK7"/>
       <w:r>
         <w:t xml:space="preserve">Dash, R., &amp; Dash, P. K. (2016). A hybrid stock trading framework integrating technical analysis with machine learning techniques. The Journal of Finance and Data Science, 2(1), 42-57. </w:t>
       </w:r>
@@ -11811,7 +12161,7 @@
         <w:t>Differentiation: Unlike the paper's emphasis on broader sectors like SPY, our approach zeroes in on individual stocks. Our research also capitalizes on a myriad of indicators, dedicating significant effort to feature selection and engineering, aspects that weren't as extensively addressed in the referenced paper.</w:t>
       </w:r>
     </w:p>
-    <w:bookmarkEnd w:id="6"/>
+    <w:bookmarkEnd w:id="7"/>
     <w:p>
       <w:r>
         <w:rPr>
@@ -12044,7 +12394,75 @@
         <w:rPr>
           <w:rFonts w:hint="eastAsia"/>
         </w:rPr>
-        <w:t>, our research takes a more specific focus on the practical applications and fine-tuning of the BERT model. While the original paper introduces the model and its pre-training techniques, our work capitalizes on BERT's capabilities and explores its adaptability to specific NLP tasks, such as</w:t>
+        <w:t>, our research takes a more specific focus on the practical applications and fine-tuning of the BERT model. While the original paper introduces the model and its pre-training techniques, our work capitalizes on BERT's capabilities and explores its adaptability to specific NLP sentiment analysis. Our research goes beyond the model's introduction to demonstrate how BERT can be effectively employed and fine-tuned for particular tasks, thus providing valuable insights into the practical implementation of this transformative NLP technology.</w:t>
+      </w:r>
+    </w:p>
+    <w:p>
+      <w:pPr>
+        <w:pStyle w:val="6"/>
+        <w:rPr>
+          <w:rFonts w:hint="default"/>
+        </w:rPr>
+      </w:pPr>
+      <w:r>
+        <w:rPr>
+          <w:rFonts w:hint="default"/>
+        </w:rPr>
+        <w:t>Bojanowski, P., Grave, E., Joulin, A., &amp; Mikolov, T. (2017). FastText: Enriching Word Vectors with Subword Information. arXiv preprint arXiv:1607.04606.</w:t>
+      </w:r>
+    </w:p>
+    <w:p>
+      <w:pPr>
+        <w:pStyle w:val="6"/>
+        <w:rPr>
+          <w:rFonts w:hint="default"/>
+        </w:rPr>
+      </w:pPr>
+      <w:r>
+        <w:rPr>
+          <w:rFonts w:hint="default"/>
+        </w:rPr>
+        <w:fldChar w:fldCharType="begin"/>
+      </w:r>
+      <w:r>
+        <w:rPr>
+          <w:rFonts w:hint="default"/>
+        </w:rPr>
+        <w:instrText xml:space="preserve"> HYPERLINK "https://doi.org/10.48550/arXiv.1607.04606" </w:instrText>
+      </w:r>
+      <w:r>
+        <w:rPr>
+          <w:rFonts w:hint="default"/>
+        </w:rPr>
+        <w:fldChar w:fldCharType="separate"/>
+      </w:r>
+      <w:r>
+        <w:rPr>
+          <w:rStyle w:val="20"/>
+          <w:rFonts w:hint="default"/>
+        </w:rPr>
+        <w:t>https://doi.org/10.48550/arXiv.1607.04606</w:t>
+      </w:r>
+      <w:r>
+        <w:rPr>
+          <w:rFonts w:hint="default"/>
+        </w:rPr>
+        <w:fldChar w:fldCharType="end"/>
+      </w:r>
+    </w:p>
+    <w:p>
+      <w:pPr>
+        <w:pStyle w:val="6"/>
+        <w:ind w:leftChars="100"/>
+        <w:rPr>
+          <w:rFonts w:hint="default"/>
+        </w:rPr>
+      </w:pPr>
+      <w:r>
+        <w:rPr>
+          <w:rFonts w:hint="default"/>
+        </w:rPr>
+        <w:t>Relation:</w:t>
       </w:r>
       <w:r>
         <w:rPr>
@@ -12055,43 +12473,71 @@
       </w:r>
       <w:r>
         <w:rPr>
-          <w:rFonts w:hint="eastAsia"/>
-        </w:rPr>
-        <w:t>sentiment analysis. Our research goes beyond the model's introduction to demonstrate how BERT can be effectively employed and fine-tuned for particular tasks, thus providing valuable insights into the practical implementation of this transformative NLP technology.</w:t>
-      </w:r>
-    </w:p>
-    <w:p>
-      <w:pPr>
-        <w:pStyle w:val="6"/>
-        <w:rPr>
           <w:rFonts w:hint="default"/>
         </w:rPr>
-      </w:pPr>
-      <w:r>
+        <w:t>The paper introduces FastText, a novel approach for word embeddings. FastText differs from traditional word embeddings like Word2Vec by considering subword information, which allows it to represent words as combinations of character n-grams. This approach has gained widespread recognition in NLP for its ability to capture the morphological and semantic properties of words efficiently. Our research is related to this seminal work, as we build upon the concepts and techniques introduced in FastText to address specific challenges or applications in the field of NLP.</w:t>
+      </w:r>
+    </w:p>
+    <w:p>
+      <w:pPr>
+        <w:pStyle w:val="6"/>
+        <w:ind w:leftChars="100"/>
         <w:rPr>
           <w:rFonts w:hint="default"/>
         </w:rPr>
-        <w:t>Bojanowski, P., Grave, E., Joulin, A., &amp; Mikolov, T. (2017). FastText: Enriching Word Vectors with Subword Information. arXiv preprint arXiv:1607.04606.</w:t>
-      </w:r>
-    </w:p>
-    <w:p>
-      <w:pPr>
-        <w:pStyle w:val="6"/>
+      </w:pPr>
+      <w:r>
         <w:rPr>
           <w:rFonts w:hint="default"/>
         </w:rPr>
-      </w:pPr>
+        <w:t>Differentiation:</w:t>
+      </w:r>
+      <w:r>
+        <w:rPr>
+          <w:rFonts w:hint="eastAsia" w:eastAsia="宋体"/>
+          <w:lang w:val="en-US" w:eastAsia="zh-CN"/>
+        </w:rPr>
+        <w:t xml:space="preserve"> O</w:t>
+      </w:r>
       <w:r>
         <w:rPr>
           <w:rFonts w:hint="default"/>
         </w:rPr>
+        <w:t>ur research takes a more focused approach by investigating the application and adaptation of FastText embeddings to specific NLP tasks or domains. While the foundational paper introduces the FastText model and its capability to enrich word vectors with subword information, our work delves deeper into the practical implementation and fine-tuning of FastText embeddings. Our research contributes by showcasing how FastText can be effectively harnessed for particular NLP challenges, demonstrating its versatility and utility in real-world applications.</w:t>
+      </w:r>
+    </w:p>
+    <w:p>
+      <w:pPr>
+        <w:pStyle w:val="6"/>
+        <w:rPr>
+          <w:rFonts w:hint="default"/>
+        </w:rPr>
+      </w:pPr>
+      <w:r>
+        <w:rPr>
+          <w:rFonts w:hint="default"/>
+        </w:rPr>
+        <w:t>Yang, Y., Uy, M. C. S., &amp; Huang, A. (2020). Finbert: A pretrained language model for financial communications. arXiv preprint arXiv:2006.08097.</w:t>
+      </w:r>
+    </w:p>
+    <w:p>
+      <w:pPr>
+        <w:pStyle w:val="6"/>
+        <w:rPr>
+          <w:rFonts w:hint="default"/>
+        </w:rPr>
+      </w:pPr>
+      <w:r>
+        <w:rPr>
+          <w:rFonts w:hint="default"/>
+        </w:rPr>
         <w:fldChar w:fldCharType="begin"/>
       </w:r>
       <w:r>
         <w:rPr>
           <w:rFonts w:hint="default"/>
         </w:rPr>
-        <w:instrText xml:space="preserve"> HYPERLINK "https://doi.org/10.48550/arXiv.1607.04606" </w:instrText>
+        <w:instrText xml:space="preserve"> HYPERLINK "https://doi.org/10.48550/arXiv.2006.08097" </w:instrText>
       </w:r>
       <w:r>
         <w:rPr>
@@ -12104,7 +12550,7 @@
           <w:rStyle w:val="20"/>
           <w:rFonts w:hint="default"/>
         </w:rPr>
-        <w:t>https://doi.org/10.48550/arXiv.1607.04606</w:t>
+        <w:t>https://doi.org/10.48550/arXiv.2006.08097</w:t>
       </w:r>
       <w:r>
         <w:rPr>
@@ -12138,7 +12584,7 @@
         <w:rPr>
           <w:rFonts w:hint="default"/>
         </w:rPr>
-        <w:t>The paper introduces FastText, a novel approach for word embeddings. FastText differs from traditional word embeddings like Word2Vec by considering subword information, which allows it to represent words as combinations of character n-grams. This approach has gained widespread recognition in NLP for its ability to capture the morphological and semantic properties of words efficiently. Our research is related to this seminal work, as we build upon the concepts and techniques introduced in FastText to address specific challenges or applications in the field of NLP.</w:t>
+        <w:t>The paper introduces Finbert, a pre-trained language model specifically designed to understand and analyze financial communications. Finbert is tailored to the unique linguistic characteristics and terminology used in the financial sector, making it a valuable resource for financial sentiment analysis, document classification, and other applications. Our research is related to this paper as it leverages Finbert's capabilities and may explore its use in specific financial NLP tasks.</w:t>
       </w:r>
     </w:p>
     <w:p>
@@ -12146,139 +12592,28 @@
         <w:pStyle w:val="6"/>
         <w:ind w:leftChars="100"/>
         <w:rPr>
-          <w:rFonts w:hint="default"/>
-        </w:rPr>
-      </w:pPr>
-      <w:r>
-        <w:rPr>
-          <w:rFonts w:hint="default"/>
-        </w:rPr>
-        <w:t>Differentiation:</w:t>
+          <w:rFonts w:hint="eastAsia"/>
+        </w:rPr>
+      </w:pPr>
+      <w:r>
+        <w:rPr>
+          <w:rFonts w:hint="eastAsia"/>
+        </w:rPr>
+        <w:t xml:space="preserve">Differentiation: In our study, we took a more specialized approach by applying and customizing the Finbert model for specific financial NLP tasks or domains. Unlike the foundational paper that primarily introduces the Finbert model and its adaptation for financial communications, </w:t>
       </w:r>
       <w:r>
         <w:rPr>
           <w:rFonts w:hint="eastAsia" w:eastAsia="宋体"/>
           <w:lang w:val="en-US" w:eastAsia="zh-CN"/>
         </w:rPr>
-        <w:t xml:space="preserve"> O</w:t>
-      </w:r>
-      <w:r>
-        <w:rPr>
-          <w:rFonts w:hint="default"/>
-        </w:rPr>
-        <w:t>ur research takes a more focused approach by investigating the application and adaptation of FastText embeddings to specific NLP tasks or domains. While the foundational paper introduces the FastText model and its capability to enrich word vectors with subword information, our work delves deeper into the practical implementation and fine-tuning of FastText embeddings. Our research contributes by showcasing how FastText can be effectively harnessed for particular NLP challenges, demonstrating its versatility and utility in real-world applications.</w:t>
-      </w:r>
-    </w:p>
-    <w:p>
-      <w:pPr>
-        <w:pStyle w:val="6"/>
-        <w:rPr>
-          <w:rFonts w:hint="default"/>
-        </w:rPr>
-      </w:pPr>
-      <w:r>
-        <w:rPr>
-          <w:rFonts w:hint="default"/>
-        </w:rPr>
-        <w:t>Yang, Y., Uy, M. C. S., &amp; Huang, A. (2020). Finbert: A pretrained language model for financial communications. arXiv preprint arXiv:2006.08097.</w:t>
-      </w:r>
-    </w:p>
-    <w:p>
-      <w:pPr>
-        <w:pStyle w:val="6"/>
-        <w:rPr>
-          <w:rFonts w:hint="default"/>
-        </w:rPr>
-      </w:pPr>
-      <w:r>
-        <w:rPr>
-          <w:rFonts w:hint="default"/>
-        </w:rPr>
-        <w:fldChar w:fldCharType="begin"/>
-      </w:r>
-      <w:r>
-        <w:rPr>
-          <w:rFonts w:hint="default"/>
-        </w:rPr>
-        <w:instrText xml:space="preserve"> HYPERLINK "https://doi.org/10.48550/arXiv.2006.08097" </w:instrText>
-      </w:r>
-      <w:r>
-        <w:rPr>
-          <w:rFonts w:hint="default"/>
-        </w:rPr>
-        <w:fldChar w:fldCharType="separate"/>
-      </w:r>
-      <w:r>
-        <w:rPr>
-          <w:rStyle w:val="20"/>
-          <w:rFonts w:hint="default"/>
-        </w:rPr>
-        <w:t>https://doi.org/10.48550/arXiv.2006.08097</w:t>
-      </w:r>
-      <w:r>
-        <w:rPr>
-          <w:rFonts w:hint="default"/>
-        </w:rPr>
-        <w:fldChar w:fldCharType="end"/>
-      </w:r>
-    </w:p>
-    <w:p>
-      <w:pPr>
-        <w:pStyle w:val="6"/>
-        <w:ind w:leftChars="100"/>
-        <w:rPr>
-          <w:rFonts w:hint="default"/>
-        </w:rPr>
-      </w:pPr>
-      <w:r>
-        <w:rPr>
-          <w:rFonts w:hint="default"/>
-        </w:rPr>
-        <w:t>Relation:</w:t>
-      </w:r>
-      <w:r>
-        <w:rPr>
-          <w:rFonts w:hint="eastAsia" w:eastAsia="宋体"/>
-          <w:lang w:val="en-US" w:eastAsia="zh-CN"/>
-        </w:rPr>
-        <w:t xml:space="preserve"> </w:t>
-      </w:r>
-      <w:r>
-        <w:rPr>
-          <w:rFonts w:hint="default"/>
-        </w:rPr>
-        <w:t>The paper introduces Finbert, a pre-trained language model specifically designed to understand and analyze financial communications. Finbert is tailored to the unique linguistic characteristics and terminology used in the financial sector, making it a valuable resource for financial sentiment analysis, document classification, and other applications. Our research is related to this paper as it leverages Finbert's capabilities and may explore its use in specific financial NLP tasks.</w:t>
-      </w:r>
-    </w:p>
-    <w:p>
-      <w:pPr>
-        <w:pStyle w:val="6"/>
-        <w:ind w:leftChars="100"/>
+        <w:t>w</w:t>
+      </w:r>
+      <w:r>
         <w:rPr>
           <w:rFonts w:hint="eastAsia"/>
         </w:rPr>
-      </w:pPr>
-      <w:r>
-        <w:rPr>
-          <w:rFonts w:hint="eastAsia"/>
-        </w:rPr>
-        <w:t xml:space="preserve">Differentiation: In our study, we took a more specialized approach by applying and customizing the Finbert model for specific financial NLP tasks or domains. Unlike the foundational paper that primarily introduces the Finbert model and its adaptation for financial communications, </w:t>
-      </w:r>
-      <w:r>
-        <w:rPr>
-          <w:rFonts w:hint="eastAsia" w:eastAsia="宋体"/>
-          <w:lang w:val="en-US" w:eastAsia="zh-CN"/>
-        </w:rPr>
-        <w:t>w</w:t>
-      </w:r>
-      <w:r>
-        <w:rPr>
-          <w:rFonts w:hint="eastAsia"/>
-        </w:rPr>
         <w:t>e conducted comparative experiments with other models to showcase Finbert's effectiveness in these particular financial tasks and its potential to enhance decision-making and analysis in the financial sector.</w:t>
       </w:r>
-      <w:bookmarkStart w:id="7" w:name="_GoBack"/>
-      <w:bookmarkEnd w:id="7"/>
     </w:p>
     <w:p>
       <w:pPr>
@@ -13540,7 +13875,7 @@
     <w:lsdException w:qFormat="1" w:unhideWhenUsed="0" w:uiPriority="10" w:semiHidden="0" w:name="Title"/>
     <w:lsdException w:uiPriority="99" w:name="Closing"/>
     <w:lsdException w:uiPriority="99" w:name="Signature"/>
-    <w:lsdException w:uiPriority="1" w:name="Default Paragraph Font"/>
+    <w:lsdException w:qFormat="1" w:uiPriority="1" w:name="Default Paragraph Font"/>
     <w:lsdException w:qFormat="1" w:unhideWhenUsed="0" w:uiPriority="0" w:semiHidden="0" w:name="Body Text"/>
     <w:lsdException w:uiPriority="99" w:name="Body Text Indent"/>
     <w:lsdException w:uiPriority="99" w:name="List Continue"/>
@@ -13567,8 +13902,6 @@
     <w:lsdException w:uiPriority="99" w:name="Document Map"/>
     <w:lsdException w:uiPriority="99" w:name="Plain Text"/>
     <w:lsdException w:uiPriority="99" w:name="E-mail Signature"/>
-    <w:lsdException w:unhideWhenUsed="0" w:uiPriority="0" w:semiHidden="0" w:name=""/>
-    <w:lsdException w:unhideWhenUsed="0" w:uiPriority="0" w:semiHidden="0" w:name=""/>
     <w:lsdException w:qFormat="1" w:uiPriority="99" w:name="Normal (Web)"/>
     <w:lsdException w:uiPriority="99" w:name="HTML Acronym"/>
     <w:lsdException w:uiPriority="99" w:name="HTML Address"/>
@@ -13625,7 +13958,7 @@
     <w:lsdException w:uiPriority="99" w:name="Table Web 2"/>
     <w:lsdException w:uiPriority="99" w:name="Table Web 3"/>
     <w:lsdException w:uiPriority="99" w:name="Balloon Text"/>
-    <w:lsdException w:unhideWhenUsed="0" w:uiPriority="39" w:semiHidden="0" w:name="Table Grid"/>
+    <w:lsdException w:qFormat="1" w:unhideWhenUsed="0" w:uiPriority="39" w:semiHidden="0" w:name="Table Grid"/>
     <w:lsdException w:uiPriority="99" w:name="Table Theme"/>
     <w:lsdException w:qFormat="1" w:unhideWhenUsed="0" w:uiPriority="99" w:name="Placeholder Text"/>
     <w:lsdException w:unhideWhenUsed="0" w:uiPriority="60" w:semiHidden="0" w:name="Light Shading"/>
@@ -13863,6 +14196,7 @@
     <w:name w:val="Default Paragraph Font"/>
     <w:semiHidden/>
     <w:unhideWhenUsed/>
+    <w:qFormat/>
     <w:uiPriority w:val="1"/>
   </w:style>
   <w:style w:type="table" w:default="1" w:styleId="14">
@@ -13993,6 +14327,7 @@
   <w:style w:type="table" w:styleId="15">
     <w:name w:val="Table Grid"/>
     <w:basedOn w:val="14"/>
+    <w:qFormat/>
     <w:uiPriority w:val="39"/>
     <w:tblPr>
       <w:tblBorders>
@@ -14223,6 +14558,7 @@
     <w:name w:val="Subtitle Char"/>
     <w:basedOn w:val="16"/>
     <w:link w:val="11"/>
+    <w:qFormat/>
     <w:uiPriority w:val="11"/>
     <w:rPr>
       <w:rFonts w:asciiTheme="minorHAnsi" w:hAnsiTheme="minorHAnsi" w:eastAsiaTheme="minorEastAsia" w:cstheme="minorBidi"/>
@@ -14238,6 +14574,7 @@
     <w:name w:val="Heading 5 Char"/>
     <w:basedOn w:val="16"/>
     <w:link w:val="7"/>
+    <w:qFormat/>
     <w:uiPriority w:val="9"/>
     <w:rPr>
       <w:rFonts w:eastAsiaTheme="minorEastAsia"/>
@@ -14266,6 +14603,7 @@
   <w:style w:type="table" w:customStyle="1" w:styleId="37">
     <w:name w:val="Table Grid Light1"/>
     <w:basedOn w:val="14"/>
+    <w:qFormat/>
     <w:uiPriority w:val="40"/>
     <w:tblPr>
       <w:tblBorders>
@@ -14278,10 +14616,11 @@
       </w:tblBorders>
     </w:tblPr>
   </w:style>
-  <w:style w:type="paragraph" w:styleId="38">
-    <w:name w:val=""/>
+  <w:style w:type="paragraph" w:customStyle="1" w:styleId="38">
+    <w:name w:val="_Style 37"/>
     <w:basedOn w:val="1"/>
     <w:next w:val="1"/>
+    <w:qFormat/>
     <w:uiPriority w:val="0"/>
     <w:pPr>
       <w:pBdr>
@@ -14295,10 +14634,11 @@
       <w:sz w:val="16"/>
     </w:rPr>
   </w:style>
-  <w:style w:type="paragraph" w:styleId="39">
-    <w:name w:val=""/>
+  <w:style w:type="paragraph" w:customStyle="1" w:styleId="39">
+    <w:name w:val="_Style 38"/>
     <w:basedOn w:val="1"/>
     <w:next w:val="1"/>
+    <w:qFormat/>
     <w:uiPriority w:val="0"/>
     <w:pPr>
       <w:pBdr>

</xml_diff>